<commit_message>
Added search product menu with filters, rework of some methods
</commit_message>
<xml_diff>
--- a/Прочее/Интернет магазин UglyExpress.docx
+++ b/Прочее/Интернет магазин UglyExpress.docx
@@ -1671,7 +1671,6 @@
           <w:docPartUnique/>
         </w:docPartObj>
       </w:sdtPr>
-      <w:sdtEndPr/>
       <w:sdtContent>
         <w:p>
           <w:pPr>
@@ -3897,12 +3896,188 @@
     <w:p>
       <w:pPr>
         <w:spacing w:after="0"/>
+        <w:ind w:right="425" w:firstLine="567"/>
+        <w:rPr>
+          <w:rFonts w:ascii="Times New Roman" w:hAnsi="Times New Roman" w:cs="Times New Roman"/>
+          <w:color w:val="000000"/>
+          <w:sz w:val="28"/>
+          <w:szCs w:val="28"/>
+          <w:lang w:val="ru-RU"/>
+        </w:rPr>
+      </w:pPr>
+      <w:r>
+        <w:rPr>
+          <w:rFonts w:ascii="Times New Roman" w:hAnsi="Times New Roman" w:cs="Times New Roman"/>
+          <w:color w:val="000000"/>
+          <w:sz w:val="28"/>
+          <w:szCs w:val="28"/>
+          <w:lang w:val="ru-RU"/>
+        </w:rPr>
+        <w:t>Имеется множество способов поиска, недавно был</w:t>
+      </w:r>
+      <w:r>
+        <w:rPr>
+          <w:rFonts w:ascii="Times New Roman" w:hAnsi="Times New Roman" w:cs="Times New Roman"/>
+          <w:color w:val="000000"/>
+          <w:sz w:val="28"/>
+          <w:szCs w:val="28"/>
+          <w:lang w:val="ru-RU"/>
+        </w:rPr>
+        <w:t xml:space="preserve"> </w:t>
+      </w:r>
+      <w:r>
+        <w:rPr>
+          <w:rFonts w:ascii="Times New Roman" w:hAnsi="Times New Roman" w:cs="Times New Roman"/>
+          <w:color w:val="000000"/>
+          <w:sz w:val="28"/>
+          <w:szCs w:val="28"/>
+          <w:lang w:val="ru-RU"/>
+        </w:rPr>
+        <w:t>введен новый для товаров, который умеет работать с любыми фильтрами (вообще любыми) код, фильтрующий эти товары на основе этих фильтров можно увидеть на рис.</w:t>
+      </w:r>
+      <w:r>
+        <w:rPr>
+          <w:rFonts w:ascii="Times New Roman" w:hAnsi="Times New Roman" w:cs="Times New Roman"/>
+          <w:color w:val="000000"/>
+          <w:sz w:val="28"/>
+          <w:szCs w:val="28"/>
+          <w:lang w:val="ru-RU"/>
+        </w:rPr>
+        <w:t xml:space="preserve"> </w:t>
+      </w:r>
+      <w:r>
+        <w:rPr>
+          <w:rFonts w:ascii="Times New Roman" w:hAnsi="Times New Roman" w:cs="Times New Roman"/>
+          <w:color w:val="000000"/>
+          <w:sz w:val="28"/>
+          <w:szCs w:val="28"/>
+          <w:lang w:val="ru-RU"/>
+        </w:rPr>
+        <w:t>2</w:t>
+      </w:r>
+      <w:r>
+        <w:rPr>
+          <w:rFonts w:ascii="Times New Roman" w:hAnsi="Times New Roman" w:cs="Times New Roman"/>
+          <w:color w:val="000000"/>
+          <w:sz w:val="28"/>
+          <w:szCs w:val="28"/>
+          <w:lang w:val="ru-RU"/>
+        </w:rPr>
+        <w:t>, а само его представление на рис. 3.</w:t>
+      </w:r>
+    </w:p>
+    <w:p>
+      <w:pPr>
+        <w:spacing w:after="0"/>
+        <w:ind w:right="425" w:firstLine="567"/>
+        <w:rPr>
+          <w:rFonts w:ascii="Times New Roman" w:hAnsi="Times New Roman" w:cs="Times New Roman"/>
+          <w:color w:val="000000"/>
+          <w:sz w:val="28"/>
+          <w:szCs w:val="28"/>
+          <w:lang w:val="ru-RU"/>
+        </w:rPr>
+      </w:pPr>
+    </w:p>
+    <w:p>
+      <w:pPr>
+        <w:spacing w:after="0"/>
+        <w:ind w:right="425" w:firstLine="567"/>
+        <w:rPr>
+          <w:rFonts w:ascii="Times New Roman" w:hAnsi="Times New Roman" w:cs="Times New Roman"/>
+          <w:color w:val="000000"/>
+          <w:sz w:val="28"/>
+          <w:szCs w:val="28"/>
+          <w:lang w:val="ru-RU"/>
+        </w:rPr>
+      </w:pPr>
+      <w:r>
+        <w:rPr>
+          <w:rFonts w:ascii="Times New Roman" w:hAnsi="Times New Roman" w:cs="Times New Roman"/>
+          <w:color w:val="000000"/>
+          <w:sz w:val="28"/>
+          <w:szCs w:val="28"/>
+          <w:lang w:val="ru-RU"/>
+        </w:rPr>
+        <w:lastRenderedPageBreak/>
+        <w:t xml:space="preserve">Данное меню имеет несколько фильтров, количество и виды которых можно менять так, как это будет нужно. Не обязательно вписывать что-либо для конкретизации запроса в каждую ячейку, система сама понимает, какие данные </w:t>
+      </w:r>
+      <w:proofErr w:type="gramStart"/>
+      <w:r>
+        <w:rPr>
+          <w:rFonts w:ascii="Times New Roman" w:hAnsi="Times New Roman" w:cs="Times New Roman"/>
+          <w:color w:val="000000"/>
+          <w:sz w:val="28"/>
+          <w:szCs w:val="28"/>
+          <w:lang w:val="ru-RU"/>
+        </w:rPr>
+        <w:t>введены(</w:t>
+      </w:r>
+      <w:proofErr w:type="gramEnd"/>
+      <w:r>
+        <w:rPr>
+          <w:rFonts w:ascii="Times New Roman" w:hAnsi="Times New Roman" w:cs="Times New Roman"/>
+          <w:color w:val="000000"/>
+          <w:sz w:val="28"/>
+          <w:szCs w:val="28"/>
+          <w:lang w:val="ru-RU"/>
+        </w:rPr>
+        <w:t>по ним происходит фильтрация), а какие остались пустые (они не добавляются в очередь филь</w:t>
+      </w:r>
+      <w:r>
+        <w:rPr>
+          <w:rFonts w:ascii="Times New Roman" w:hAnsi="Times New Roman" w:cs="Times New Roman"/>
+          <w:color w:val="000000"/>
+          <w:sz w:val="28"/>
+          <w:szCs w:val="28"/>
+          <w:lang w:val="ru-RU"/>
+        </w:rPr>
+        <w:t>т</w:t>
+      </w:r>
+      <w:r>
+        <w:rPr>
+          <w:rFonts w:ascii="Times New Roman" w:hAnsi="Times New Roman" w:cs="Times New Roman"/>
+          <w:color w:val="000000"/>
+          <w:sz w:val="28"/>
+          <w:szCs w:val="28"/>
+          <w:lang w:val="ru-RU"/>
+        </w:rPr>
+        <w:t>ров, и никак не влияют на результат вывода)</w:t>
+      </w:r>
+      <w:r>
+        <w:rPr>
+          <w:rFonts w:ascii="Times New Roman" w:hAnsi="Times New Roman" w:cs="Times New Roman"/>
+          <w:color w:val="000000"/>
+          <w:sz w:val="28"/>
+          <w:szCs w:val="28"/>
+          <w:lang w:val="ru-RU"/>
+        </w:rPr>
+        <w:t>. Например, при вводе значения 10,99 в поле «Минимальная цена» (ничего не вводя в другие поля) выведутся все товары, цена которых больше, либо равна 10,99.</w:t>
+      </w:r>
+    </w:p>
+    <w:p>
+      <w:pPr>
+        <w:spacing w:after="0"/>
+        <w:ind w:right="425" w:firstLine="567"/>
+        <w:rPr>
+          <w:rFonts w:ascii="Times New Roman" w:hAnsi="Times New Roman" w:cs="Times New Roman"/>
+          <w:color w:val="000000"/>
+          <w:sz w:val="28"/>
+          <w:szCs w:val="28"/>
+          <w:lang w:val="ru-RU"/>
+        </w:rPr>
+      </w:pPr>
+    </w:p>
+    <w:p>
+      <w:pPr>
+        <w:spacing w:after="0"/>
         <w:ind w:left="-709" w:right="425" w:firstLine="567"/>
         <w:rPr>
           <w:rFonts w:ascii="Times New Roman" w:hAnsi="Times New Roman" w:cs="Times New Roman"/>
           <w:color w:val="000000"/>
           <w:sz w:val="28"/>
           <w:szCs w:val="28"/>
+          <w:lang w:val="ru-RU"/>
         </w:rPr>
       </w:pPr>
       <w:r>
@@ -3910,12 +4085,11 @@
           <w:noProof/>
           <w:lang w:val="ru-RU" w:eastAsia="ru-RU"/>
         </w:rPr>
-        <w:lastRenderedPageBreak/>
         <w:drawing>
-          <wp:inline distT="0" distB="0" distL="0" distR="0" wp14:anchorId="27353D3A" wp14:editId="16B85744">
-            <wp:extent cx="5671185" cy="2299970"/>
-            <wp:effectExtent l="0" t="0" r="5715" b="5080"/>
-            <wp:docPr id="14" name="Рисунок 14"/>
+          <wp:inline distT="0" distB="0" distL="0" distR="0" wp14:anchorId="641D1505" wp14:editId="48CB4BD9">
+            <wp:extent cx="4930140" cy="2787177"/>
+            <wp:effectExtent l="0" t="0" r="3810" b="0"/>
+            <wp:docPr id="11" name="Рисунок 11"/>
             <wp:cNvGraphicFramePr>
               <a:graphicFrameLocks xmlns:a="http://schemas.openxmlformats.org/drawingml/2006/main" noChangeAspect="1"/>
             </wp:cNvGraphicFramePr>
@@ -3935,6 +4109,191 @@
                   <pic:spPr>
                     <a:xfrm>
                       <a:off x="0" y="0"/>
+                      <a:ext cx="4938990" cy="2792180"/>
+                    </a:xfrm>
+                    <a:prstGeom prst="rect">
+                      <a:avLst/>
+                    </a:prstGeom>
+                  </pic:spPr>
+                </pic:pic>
+              </a:graphicData>
+            </a:graphic>
+          </wp:inline>
+        </w:drawing>
+      </w:r>
+    </w:p>
+    <w:p>
+      <w:pPr>
+        <w:spacing w:after="0"/>
+        <w:ind w:left="-709" w:right="425" w:firstLine="567"/>
+        <w:jc w:val="center"/>
+        <w:rPr>
+          <w:rFonts w:ascii="Times New Roman" w:hAnsi="Times New Roman" w:cs="Times New Roman"/>
+          <w:color w:val="000000"/>
+          <w:sz w:val="28"/>
+          <w:szCs w:val="28"/>
+          <w:lang w:val="ru-RU"/>
+        </w:rPr>
+      </w:pPr>
+      <w:r>
+        <w:rPr>
+          <w:rFonts w:ascii="Times New Roman" w:hAnsi="Times New Roman" w:cs="Times New Roman"/>
+          <w:color w:val="000000"/>
+          <w:sz w:val="28"/>
+          <w:szCs w:val="28"/>
+          <w:lang w:val="ru-RU"/>
+        </w:rPr>
+        <w:t>Рисунок 2 – Метод, фильтрующий коллекцию товаров</w:t>
+      </w:r>
+    </w:p>
+    <w:p>
+      <w:pPr>
+        <w:spacing w:after="0"/>
+        <w:ind w:left="-709" w:right="425" w:firstLine="567"/>
+        <w:jc w:val="center"/>
+        <w:rPr>
+          <w:rFonts w:ascii="Times New Roman" w:hAnsi="Times New Roman" w:cs="Times New Roman"/>
+          <w:color w:val="000000"/>
+          <w:sz w:val="28"/>
+          <w:szCs w:val="28"/>
+          <w:lang w:val="ru-RU"/>
+        </w:rPr>
+      </w:pPr>
+    </w:p>
+    <w:p>
+      <w:pPr>
+        <w:spacing w:after="0"/>
+        <w:ind w:left="-709" w:right="425" w:firstLine="567"/>
+        <w:jc w:val="center"/>
+        <w:rPr>
+          <w:rFonts w:ascii="Times New Roman" w:hAnsi="Times New Roman" w:cs="Times New Roman"/>
+          <w:color w:val="000000"/>
+          <w:sz w:val="28"/>
+          <w:szCs w:val="28"/>
+          <w:lang w:val="ru-RU"/>
+        </w:rPr>
+      </w:pPr>
+      <w:r>
+        <w:rPr>
+          <w:noProof/>
+          <w:lang w:val="ru-RU" w:eastAsia="ru-RU"/>
+        </w:rPr>
+        <w:drawing>
+          <wp:inline distT="0" distB="0" distL="0" distR="0" wp14:anchorId="17BD2E1A" wp14:editId="7BB80359">
+            <wp:extent cx="2644140" cy="3297255"/>
+            <wp:effectExtent l="0" t="0" r="3810" b="0"/>
+            <wp:docPr id="16" name="Рисунок 16"/>
+            <wp:cNvGraphicFramePr>
+              <a:graphicFrameLocks xmlns:a="http://schemas.openxmlformats.org/drawingml/2006/main" noChangeAspect="1"/>
+            </wp:cNvGraphicFramePr>
+            <a:graphic xmlns:a="http://schemas.openxmlformats.org/drawingml/2006/main">
+              <a:graphicData uri="http://schemas.openxmlformats.org/drawingml/2006/picture">
+                <pic:pic xmlns:pic="http://schemas.openxmlformats.org/drawingml/2006/picture">
+                  <pic:nvPicPr>
+                    <pic:cNvPr id="1" name=""/>
+                    <pic:cNvPicPr/>
+                  </pic:nvPicPr>
+                  <pic:blipFill>
+                    <a:blip r:embed="rId12"/>
+                    <a:stretch>
+                      <a:fillRect/>
+                    </a:stretch>
+                  </pic:blipFill>
+                  <pic:spPr>
+                    <a:xfrm>
+                      <a:off x="0" y="0"/>
+                      <a:ext cx="2656448" cy="3312603"/>
+                    </a:xfrm>
+                    <a:prstGeom prst="rect">
+                      <a:avLst/>
+                    </a:prstGeom>
+                  </pic:spPr>
+                </pic:pic>
+              </a:graphicData>
+            </a:graphic>
+          </wp:inline>
+        </w:drawing>
+      </w:r>
+    </w:p>
+    <w:p>
+      <w:pPr>
+        <w:spacing w:after="0"/>
+        <w:ind w:left="-709" w:right="425" w:firstLine="567"/>
+        <w:jc w:val="center"/>
+        <w:rPr>
+          <w:rFonts w:ascii="Times New Roman" w:hAnsi="Times New Roman" w:cs="Times New Roman"/>
+          <w:color w:val="000000"/>
+          <w:sz w:val="28"/>
+          <w:szCs w:val="28"/>
+          <w:lang w:val="ru-RU"/>
+        </w:rPr>
+      </w:pPr>
+      <w:r>
+        <w:rPr>
+          <w:rFonts w:ascii="Times New Roman" w:hAnsi="Times New Roman" w:cs="Times New Roman"/>
+          <w:color w:val="000000"/>
+          <w:sz w:val="28"/>
+          <w:szCs w:val="28"/>
+          <w:lang w:val="ru-RU"/>
+        </w:rPr>
+        <w:t>Рисунок 3 – Новый, сложный поиск товаров</w:t>
+      </w:r>
+    </w:p>
+    <w:p>
+      <w:pPr>
+        <w:spacing w:after="0"/>
+        <w:ind w:left="-709" w:right="425" w:firstLine="567"/>
+        <w:jc w:val="center"/>
+        <w:rPr>
+          <w:rFonts w:ascii="Times New Roman" w:hAnsi="Times New Roman" w:cs="Times New Roman"/>
+          <w:color w:val="000000"/>
+          <w:sz w:val="28"/>
+          <w:szCs w:val="28"/>
+          <w:lang w:val="ru-RU"/>
+        </w:rPr>
+      </w:pPr>
+    </w:p>
+    <w:p>
+      <w:pPr>
+        <w:spacing w:after="0"/>
+        <w:ind w:left="-709" w:right="425" w:firstLine="567"/>
+        <w:rPr>
+          <w:rFonts w:ascii="Times New Roman" w:hAnsi="Times New Roman" w:cs="Times New Roman"/>
+          <w:color w:val="000000"/>
+          <w:sz w:val="28"/>
+          <w:szCs w:val="28"/>
+        </w:rPr>
+      </w:pPr>
+      <w:r>
+        <w:rPr>
+          <w:noProof/>
+          <w:lang w:val="ru-RU" w:eastAsia="ru-RU"/>
+        </w:rPr>
+        <w:lastRenderedPageBreak/>
+        <w:drawing>
+          <wp:inline distT="0" distB="0" distL="0" distR="0" wp14:anchorId="27353D3A" wp14:editId="16B85744">
+            <wp:extent cx="5671185" cy="2299970"/>
+            <wp:effectExtent l="0" t="0" r="5715" b="5080"/>
+            <wp:docPr id="14" name="Рисунок 14"/>
+            <wp:cNvGraphicFramePr>
+              <a:graphicFrameLocks xmlns:a="http://schemas.openxmlformats.org/drawingml/2006/main" noChangeAspect="1"/>
+            </wp:cNvGraphicFramePr>
+            <a:graphic xmlns:a="http://schemas.openxmlformats.org/drawingml/2006/main">
+              <a:graphicData uri="http://schemas.openxmlformats.org/drawingml/2006/picture">
+                <pic:pic xmlns:pic="http://schemas.openxmlformats.org/drawingml/2006/picture">
+                  <pic:nvPicPr>
+                    <pic:cNvPr id="1" name=""/>
+                    <pic:cNvPicPr/>
+                  </pic:nvPicPr>
+                  <pic:blipFill>
+                    <a:blip r:embed="rId13"/>
+                    <a:stretch>
+                      <a:fillRect/>
+                    </a:stretch>
+                  </pic:blipFill>
+                  <pic:spPr>
+                    <a:xfrm>
+                      <a:off x="0" y="0"/>
                       <a:ext cx="5671185" cy="2299970"/>
                     </a:xfrm>
                     <a:prstGeom prst="rect">
@@ -3969,7 +4328,39 @@
           <w:szCs w:val="28"/>
           <w:lang w:val="ru-RU"/>
         </w:rPr>
-        <w:t xml:space="preserve">Рисунок 2 – Метод получения </w:t>
+        <w:t>Рисунок</w:t>
+      </w:r>
+      <w:r>
+        <w:rPr>
+          <w:rFonts w:ascii="Times New Roman" w:hAnsi="Times New Roman" w:cs="Times New Roman"/>
+          <w:color w:val="000000"/>
+          <w:sz w:val="28"/>
+          <w:szCs w:val="28"/>
+          <w:lang w:val="ru-RU"/>
+        </w:rPr>
+        <w:t xml:space="preserve"> 4</w:t>
+      </w:r>
+      <w:r>
+        <w:rPr>
+          <w:rFonts w:ascii="Times New Roman" w:hAnsi="Times New Roman" w:cs="Times New Roman"/>
+          <w:color w:val="000000"/>
+          <w:sz w:val="28"/>
+          <w:szCs w:val="28"/>
+          <w:lang w:val="ru-RU"/>
+        </w:rPr>
+        <w:t xml:space="preserve"> </w:t>
+      </w:r>
+      <w:bookmarkStart w:id="5" w:name="_GoBack"/>
+      <w:bookmarkEnd w:id="5"/>
+      <w:r>
+        <w:rPr>
+          <w:rFonts w:ascii="Times New Roman" w:hAnsi="Times New Roman" w:cs="Times New Roman"/>
+          <w:color w:val="000000"/>
+          <w:sz w:val="28"/>
+          <w:szCs w:val="28"/>
+          <w:lang w:val="ru-RU"/>
+        </w:rPr>
+        <w:t xml:space="preserve">– Метод получения </w:t>
       </w:r>
       <w:r>
         <w:rPr>
@@ -4026,8 +4417,8 @@
           <w:szCs w:val="28"/>
         </w:rPr>
       </w:pPr>
-      <w:bookmarkStart w:id="5" w:name="_Toc7162512"/>
-      <w:bookmarkStart w:id="6" w:name="_Toc7264094"/>
+      <w:bookmarkStart w:id="6" w:name="_Toc7162512"/>
+      <w:bookmarkStart w:id="7" w:name="_Toc7264094"/>
       <w:r>
         <w:rPr>
           <w:b w:val="0"/>
@@ -4064,8 +4455,8 @@
         </w:rPr>
         <w:t>назначение</w:t>
       </w:r>
-      <w:bookmarkEnd w:id="5"/>
       <w:bookmarkEnd w:id="6"/>
+      <w:bookmarkEnd w:id="7"/>
     </w:p>
     <w:p>
       <w:pPr>
@@ -4101,15 +4492,6 @@
         <w:spacing w:after="0"/>
         <w:ind w:right="424"/>
         <w:rPr>
-          <w:lang w:eastAsia="ru-RU"/>
-        </w:rPr>
-      </w:pPr>
-    </w:p>
-    <w:p>
-      <w:pPr>
-        <w:spacing w:after="0"/>
-        <w:ind w:right="424"/>
-        <w:rPr>
           <w:lang w:val="ru-RU" w:eastAsia="ru-RU"/>
         </w:rPr>
       </w:pPr>
@@ -4125,8 +4507,8 @@
           <w:szCs w:val="28"/>
         </w:rPr>
       </w:pPr>
-      <w:bookmarkStart w:id="7" w:name="_Toc7162513"/>
-      <w:bookmarkStart w:id="8" w:name="_Toc7264095"/>
+      <w:bookmarkStart w:id="8" w:name="_Toc7162513"/>
+      <w:bookmarkStart w:id="9" w:name="_Toc7264095"/>
       <w:r>
         <w:rPr>
           <w:b w:val="0"/>
@@ -4136,8 +4518,8 @@
         </w:rPr>
         <w:t>2.3 Описание логической структуры</w:t>
       </w:r>
-      <w:bookmarkEnd w:id="7"/>
       <w:bookmarkEnd w:id="8"/>
+      <w:bookmarkEnd w:id="9"/>
     </w:p>
     <w:p>
       <w:pPr>
@@ -4173,10 +4555,10 @@
             <v:path o:extrusionok="f" gradientshapeok="t" o:connecttype="rect"/>
             <o:lock v:ext="edit" aspectratio="t"/>
           </v:shapetype>
-          <v:shape id="_x0000_i1025" type="#_x0000_t75" style="width:328.7pt;height:327.85pt" o:ole="">
-            <v:imagedata r:id="rId12" o:title=""/>
+          <v:shape id="_x0000_i1025" type="#_x0000_t75" style="width:328.8pt;height:328.2pt" o:ole="">
+            <v:imagedata r:id="rId14" o:title=""/>
           </v:shape>
-          <o:OLEObject Type="Embed" ProgID="Visio.Drawing.15" ShapeID="_x0000_i1025" DrawAspect="Content" ObjectID="_1617891898" r:id="rId13"/>
+          <o:OLEObject Type="Embed" ProgID="Visio.Drawing.15" ShapeID="_x0000_i1025" DrawAspect="Content" ObjectID="_1617972498" r:id="rId15"/>
         </w:object>
       </w:r>
     </w:p>
@@ -4201,7 +4583,27 @@
           <w:szCs w:val="28"/>
           <w:lang w:val="ru-RU"/>
         </w:rPr>
-        <w:t>Рисунок 3 – Логическая структура приложения</w:t>
+        <w:t xml:space="preserve">Рисунок </w:t>
+      </w:r>
+      <w:r>
+        <w:rPr>
+          <w:rFonts w:ascii="Times New Roman" w:hAnsi="Times New Roman" w:cs="Times New Roman"/>
+          <w:color w:val="000000"/>
+          <w:sz w:val="28"/>
+          <w:szCs w:val="28"/>
+          <w:lang w:val="ru-RU"/>
+        </w:rPr>
+        <w:t>5</w:t>
+      </w:r>
+      <w:r>
+        <w:rPr>
+          <w:rFonts w:ascii="Times New Roman" w:hAnsi="Times New Roman" w:cs="Times New Roman"/>
+          <w:color w:val="000000"/>
+          <w:sz w:val="28"/>
+          <w:szCs w:val="28"/>
+          <w:lang w:val="ru-RU"/>
+        </w:rPr>
+        <w:t xml:space="preserve"> – Логическая структура приложения</w:t>
       </w:r>
     </w:p>
     <w:p>
@@ -4258,8 +4660,8 @@
           <w:szCs w:val="28"/>
         </w:rPr>
       </w:pPr>
-      <w:bookmarkStart w:id="9" w:name="_Toc7162514"/>
-      <w:bookmarkStart w:id="10" w:name="_Toc7264096"/>
+      <w:bookmarkStart w:id="10" w:name="_Toc7162514"/>
+      <w:bookmarkStart w:id="11" w:name="_Toc7264096"/>
       <w:r>
         <w:rPr>
           <w:b w:val="0"/>
@@ -4268,8 +4670,8 @@
         </w:rPr>
         <w:t>2.4 Используемые технические средства</w:t>
       </w:r>
-      <w:bookmarkEnd w:id="9"/>
       <w:bookmarkEnd w:id="10"/>
+      <w:bookmarkEnd w:id="11"/>
     </w:p>
     <w:p>
       <w:pPr>
@@ -4866,8 +5268,8 @@
           <w:szCs w:val="28"/>
         </w:rPr>
       </w:pPr>
-      <w:bookmarkStart w:id="11" w:name="_Toc7162515"/>
-      <w:bookmarkStart w:id="12" w:name="_Toc7264097"/>
+      <w:bookmarkStart w:id="12" w:name="_Toc7162515"/>
+      <w:bookmarkStart w:id="13" w:name="_Toc7264097"/>
       <w:r>
         <w:rPr>
           <w:b w:val="0"/>
@@ -4877,8 +5279,8 @@
         </w:rPr>
         <w:t>2.5 Вызов и загрузка</w:t>
       </w:r>
-      <w:bookmarkEnd w:id="11"/>
       <w:bookmarkEnd w:id="12"/>
+      <w:bookmarkEnd w:id="13"/>
     </w:p>
     <w:p>
       <w:pPr>
@@ -4947,8 +5349,8 @@
           <w:szCs w:val="28"/>
         </w:rPr>
       </w:pPr>
-      <w:bookmarkStart w:id="13" w:name="_Toc7162516"/>
-      <w:bookmarkStart w:id="14" w:name="_Toc7264098"/>
+      <w:bookmarkStart w:id="14" w:name="_Toc7162516"/>
+      <w:bookmarkStart w:id="15" w:name="_Toc7264098"/>
       <w:r>
         <w:rPr>
           <w:b w:val="0"/>
@@ -4958,8 +5360,8 @@
         </w:rPr>
         <w:t>2.6 Входные данные</w:t>
       </w:r>
-      <w:bookmarkEnd w:id="13"/>
       <w:bookmarkEnd w:id="14"/>
+      <w:bookmarkEnd w:id="15"/>
     </w:p>
     <w:p>
       <w:pPr>
@@ -5351,6 +5753,24 @@
           <w:szCs w:val="27"/>
         </w:rPr>
       </w:pPr>
+      <w:r>
+        <w:rPr>
+          <w:color w:val="000000"/>
+          <w:sz w:val="27"/>
+          <w:szCs w:val="27"/>
+        </w:rPr>
+        <w:t xml:space="preserve">- </w:t>
+      </w:r>
+      <w:proofErr w:type="spellStart"/>
+      <w:r>
+        <w:rPr>
+          <w:color w:val="000000"/>
+          <w:sz w:val="27"/>
+          <w:szCs w:val="27"/>
+        </w:rPr>
+        <w:t>Email</w:t>
+      </w:r>
+      <w:proofErr w:type="spellEnd"/>
     </w:p>
     <w:p>
       <w:pPr>
@@ -5369,18 +5789,8 @@
           <w:sz w:val="27"/>
           <w:szCs w:val="27"/>
         </w:rPr>
-        <w:t xml:space="preserve">- </w:t>
-      </w:r>
-      <w:proofErr w:type="spellStart"/>
-      <w:r>
-        <w:rPr>
-          <w:color w:val="000000"/>
-          <w:sz w:val="27"/>
-          <w:szCs w:val="27"/>
-        </w:rPr>
-        <w:t>Email</w:t>
-      </w:r>
-      <w:proofErr w:type="spellEnd"/>
+        <w:t>· Местонахождение товара</w:t>
+      </w:r>
     </w:p>
     <w:p>
       <w:pPr>
@@ -5399,7 +5809,7 @@
           <w:sz w:val="27"/>
           <w:szCs w:val="27"/>
         </w:rPr>
-        <w:t>· Местонахождение товара</w:t>
+        <w:t>· Состояние</w:t>
       </w:r>
     </w:p>
     <w:p>
@@ -5416,6 +5826,30 @@
     </w:p>
     <w:p>
       <w:pPr>
+        <w:spacing w:after="0"/>
+        <w:ind w:leftChars="-64" w:left="-141"/>
+        <w:rPr>
+          <w:rFonts w:ascii="Times New Roman" w:eastAsia="Times New Roman" w:hAnsi="Times New Roman" w:cs="Times New Roman"/>
+          <w:color w:val="000000"/>
+          <w:sz w:val="27"/>
+          <w:szCs w:val="27"/>
+          <w:lang w:eastAsia="ru-RU"/>
+        </w:rPr>
+      </w:pPr>
+      <w:r>
+        <w:rPr>
+          <w:rFonts w:ascii="Times New Roman" w:eastAsia="Times New Roman" w:hAnsi="Times New Roman" w:cs="Times New Roman"/>
+          <w:color w:val="000000"/>
+          <w:sz w:val="27"/>
+          <w:szCs w:val="27"/>
+          <w:lang w:eastAsia="ru-RU"/>
+        </w:rPr>
+        <w:lastRenderedPageBreak/>
+        <w:t>Каждый пользователь в магазине содержит:</w:t>
+      </w:r>
+    </w:p>
+    <w:p>
+      <w:pPr>
         <w:pStyle w:val="ae"/>
         <w:spacing w:before="0" w:beforeAutospacing="0" w:after="0" w:afterAutospacing="0"/>
         <w:ind w:left="720"/>
@@ -5431,8 +5865,16 @@
           <w:sz w:val="27"/>
           <w:szCs w:val="27"/>
         </w:rPr>
-        <w:lastRenderedPageBreak/>
-        <w:t>· Состояние</w:t>
+        <w:t xml:space="preserve">· </w:t>
+      </w:r>
+      <w:r>
+        <w:rPr>
+          <w:color w:val="000000"/>
+          <w:sz w:val="27"/>
+          <w:szCs w:val="27"/>
+          <w:lang w:val="en-US"/>
+        </w:rPr>
+        <w:t>Id</w:t>
       </w:r>
     </w:p>
     <w:p>
@@ -5446,28 +5888,13 @@
           <w:szCs w:val="27"/>
         </w:rPr>
       </w:pPr>
-    </w:p>
-    <w:p>
-      <w:pPr>
-        <w:spacing w:after="0"/>
-        <w:ind w:leftChars="-64" w:left="-141"/>
-        <w:rPr>
-          <w:rFonts w:ascii="Times New Roman" w:eastAsia="Times New Roman" w:hAnsi="Times New Roman" w:cs="Times New Roman"/>
+      <w:r>
+        <w:rPr>
           <w:color w:val="000000"/>
           <w:sz w:val="27"/>
           <w:szCs w:val="27"/>
-          <w:lang w:eastAsia="ru-RU"/>
-        </w:rPr>
-      </w:pPr>
-      <w:r>
-        <w:rPr>
-          <w:rFonts w:ascii="Times New Roman" w:eastAsia="Times New Roman" w:hAnsi="Times New Roman" w:cs="Times New Roman"/>
-          <w:color w:val="000000"/>
-          <w:sz w:val="27"/>
-          <w:szCs w:val="27"/>
-          <w:lang w:eastAsia="ru-RU"/>
-        </w:rPr>
-        <w:t>Каждый пользователь в магазине содержит:</w:t>
+        </w:rPr>
+        <w:t>· Логин</w:t>
       </w:r>
     </w:p>
     <w:p>
@@ -5487,16 +5914,7 @@
           <w:sz w:val="27"/>
           <w:szCs w:val="27"/>
         </w:rPr>
-        <w:t xml:space="preserve">· </w:t>
-      </w:r>
-      <w:r>
-        <w:rPr>
-          <w:color w:val="000000"/>
-          <w:sz w:val="27"/>
-          <w:szCs w:val="27"/>
-          <w:lang w:val="en-US"/>
-        </w:rPr>
-        <w:t>Id</w:t>
+        <w:t>· Пароль</w:t>
       </w:r>
     </w:p>
     <w:p>
@@ -5516,7 +5934,7 @@
           <w:sz w:val="27"/>
           <w:szCs w:val="27"/>
         </w:rPr>
-        <w:t>· Логин</w:t>
+        <w:t>· Почту</w:t>
       </w:r>
     </w:p>
     <w:p>
@@ -5536,7 +5954,7 @@
           <w:sz w:val="27"/>
           <w:szCs w:val="27"/>
         </w:rPr>
-        <w:t>· Пароль</w:t>
+        <w:t>· Номер телефона</w:t>
       </w:r>
     </w:p>
     <w:p>
@@ -5556,46 +5974,6 @@
           <w:sz w:val="27"/>
           <w:szCs w:val="27"/>
         </w:rPr>
-        <w:t>· Почту</w:t>
-      </w:r>
-    </w:p>
-    <w:p>
-      <w:pPr>
-        <w:pStyle w:val="ae"/>
-        <w:spacing w:before="0" w:beforeAutospacing="0" w:after="0" w:afterAutospacing="0"/>
-        <w:ind w:left="720"/>
-        <w:rPr>
-          <w:color w:val="000000"/>
-          <w:sz w:val="27"/>
-          <w:szCs w:val="27"/>
-        </w:rPr>
-      </w:pPr>
-      <w:r>
-        <w:rPr>
-          <w:color w:val="000000"/>
-          <w:sz w:val="27"/>
-          <w:szCs w:val="27"/>
-        </w:rPr>
-        <w:t>· Номер телефона</w:t>
-      </w:r>
-    </w:p>
-    <w:p>
-      <w:pPr>
-        <w:pStyle w:val="ae"/>
-        <w:spacing w:before="0" w:beforeAutospacing="0" w:after="0" w:afterAutospacing="0"/>
-        <w:ind w:left="720"/>
-        <w:rPr>
-          <w:color w:val="000000"/>
-          <w:sz w:val="27"/>
-          <w:szCs w:val="27"/>
-        </w:rPr>
-      </w:pPr>
-      <w:r>
-        <w:rPr>
-          <w:color w:val="000000"/>
-          <w:sz w:val="27"/>
-          <w:szCs w:val="27"/>
-        </w:rPr>
         <w:t>· Роль</w:t>
       </w:r>
     </w:p>
@@ -5622,8 +6000,8 @@
           <w:szCs w:val="28"/>
         </w:rPr>
       </w:pPr>
-      <w:bookmarkStart w:id="15" w:name="_Toc7162517"/>
-      <w:bookmarkStart w:id="16" w:name="_Toc7264099"/>
+      <w:bookmarkStart w:id="16" w:name="_Toc7162517"/>
+      <w:bookmarkStart w:id="17" w:name="_Toc7264099"/>
       <w:r>
         <w:rPr>
           <w:b w:val="0"/>
@@ -5633,8 +6011,8 @@
         </w:rPr>
         <w:t>2.7 Выходные данные</w:t>
       </w:r>
-      <w:bookmarkEnd w:id="15"/>
       <w:bookmarkEnd w:id="16"/>
+      <w:bookmarkEnd w:id="17"/>
     </w:p>
     <w:p>
       <w:pPr>
@@ -5707,8 +6085,8 @@
           <w:color w:val="000000" w:themeColor="text1"/>
         </w:rPr>
       </w:pPr>
-      <w:bookmarkStart w:id="17" w:name="_Toc7162518"/>
-      <w:bookmarkStart w:id="18" w:name="_Toc7264100"/>
+      <w:bookmarkStart w:id="18" w:name="_Toc7162518"/>
+      <w:bookmarkStart w:id="19" w:name="_Toc7264100"/>
       <w:r>
         <w:rPr>
           <w:rFonts w:ascii="Times New Roman" w:hAnsi="Times New Roman" w:cs="Times New Roman"/>
@@ -5717,8 +6095,8 @@
         <w:lastRenderedPageBreak/>
         <w:t>3.Руководство оператора</w:t>
       </w:r>
-      <w:bookmarkEnd w:id="17"/>
       <w:bookmarkEnd w:id="18"/>
+      <w:bookmarkEnd w:id="19"/>
     </w:p>
     <w:p>
       <w:pPr>
@@ -5746,8 +6124,8 @@
           <w:szCs w:val="28"/>
         </w:rPr>
       </w:pPr>
-      <w:bookmarkStart w:id="19" w:name="_Toc7162519"/>
-      <w:bookmarkStart w:id="20" w:name="_Toc7264101"/>
+      <w:bookmarkStart w:id="20" w:name="_Toc7162519"/>
+      <w:bookmarkStart w:id="21" w:name="_Toc7264101"/>
       <w:r>
         <w:rPr>
           <w:b w:val="0"/>
@@ -5757,8 +6135,8 @@
         </w:rPr>
         <w:t>3.1 Назначение программы</w:t>
       </w:r>
-      <w:bookmarkEnd w:id="19"/>
       <w:bookmarkEnd w:id="20"/>
+      <w:bookmarkEnd w:id="21"/>
       <w:r>
         <w:rPr>
           <w:b w:val="0"/>
@@ -5787,7 +6165,7 @@
     <w:p>
       <w:pPr>
         <w:spacing w:after="0" w:line="240" w:lineRule="auto"/>
-        <w:ind w:leftChars="125" w:left="275" w:firstLine="445"/>
+        <w:ind w:leftChars="-64" w:left="-141" w:firstLine="567"/>
         <w:jc w:val="both"/>
         <w:rPr>
           <w:rFonts w:ascii="Times New Roman" w:hAnsi="Times New Roman" w:cs="Times New Roman"/>
@@ -5831,8 +6209,8 @@
           <w:szCs w:val="28"/>
         </w:rPr>
       </w:pPr>
-      <w:bookmarkStart w:id="21" w:name="_Toc7162520"/>
-      <w:bookmarkStart w:id="22" w:name="_Toc7264102"/>
+      <w:bookmarkStart w:id="22" w:name="_Toc7162520"/>
+      <w:bookmarkStart w:id="23" w:name="_Toc7264102"/>
       <w:r>
         <w:rPr>
           <w:b w:val="0"/>
@@ -5842,8 +6220,8 @@
         </w:rPr>
         <w:t>3.2 Условия выполнения программы</w:t>
       </w:r>
-      <w:bookmarkEnd w:id="21"/>
       <w:bookmarkEnd w:id="22"/>
+      <w:bookmarkEnd w:id="23"/>
     </w:p>
     <w:p>
       <w:pPr>
@@ -6143,7 +6521,7 @@
                     <pic:cNvPicPr/>
                   </pic:nvPicPr>
                   <pic:blipFill>
-                    <a:blip r:embed="rId14" cstate="print">
+                    <a:blip r:embed="rId16" cstate="print">
                       <a:extLst>
                         <a:ext uri="{28A0092B-C50C-407E-A947-70E740481C1C}">
                           <a14:useLocalDpi xmlns:a14="http://schemas.microsoft.com/office/drawing/2010/main" val="0"/>
@@ -6222,7 +6600,35 @@
           <w:sz w:val="28"/>
           <w:szCs w:val="28"/>
         </w:rPr>
-        <w:t>. Его версия, на которой все точно работает указана на рис.1, поэтому для корректной работы программы рекомендую использовать эту версию или более позднюю.</w:t>
+        <w:t>. Его версия, на которой все</w:t>
+      </w:r>
+      <w:r>
+        <w:rPr>
+          <w:rFonts w:ascii="Times New Roman" w:hAnsi="Times New Roman" w:cs="Times New Roman"/>
+          <w:color w:val="000000"/>
+          <w:sz w:val="28"/>
+          <w:szCs w:val="28"/>
+        </w:rPr>
+        <w:t xml:space="preserve"> точно работает указана на рис.</w:t>
+      </w:r>
+      <w:r>
+        <w:rPr>
+          <w:rFonts w:ascii="Times New Roman" w:hAnsi="Times New Roman" w:cs="Times New Roman"/>
+          <w:color w:val="000000"/>
+          <w:sz w:val="28"/>
+          <w:szCs w:val="28"/>
+          <w:lang w:val="ru-RU"/>
+        </w:rPr>
+        <w:t>6</w:t>
+      </w:r>
+      <w:r>
+        <w:rPr>
+          <w:rFonts w:ascii="Times New Roman" w:hAnsi="Times New Roman" w:cs="Times New Roman"/>
+          <w:color w:val="000000"/>
+          <w:sz w:val="28"/>
+          <w:szCs w:val="28"/>
+        </w:rPr>
+        <w:t>, поэтому для корректной работы программы рекомендую использовать эту версию или более позднюю.</w:t>
       </w:r>
     </w:p>
     <w:p>
@@ -6262,7 +6668,16 @@
           <w:szCs w:val="28"/>
           <w:lang w:val="ru-RU"/>
         </w:rPr>
-        <w:t xml:space="preserve">4 </w:t>
+        <w:t>6</w:t>
+      </w:r>
+      <w:r>
+        <w:rPr>
+          <w:rFonts w:ascii="Times New Roman" w:hAnsi="Times New Roman" w:cs="Times New Roman"/>
+          <w:sz w:val="28"/>
+          <w:szCs w:val="28"/>
+          <w:lang w:val="ru-RU"/>
+        </w:rPr>
+        <w:t xml:space="preserve"> </w:t>
       </w:r>
       <w:r>
         <w:rPr>
@@ -6379,8 +6794,8 @@
           <w:szCs w:val="28"/>
         </w:rPr>
       </w:pPr>
-      <w:bookmarkStart w:id="23" w:name="_Toc7162521"/>
-      <w:bookmarkStart w:id="24" w:name="_Toc7264103"/>
+      <w:bookmarkStart w:id="24" w:name="_Toc7162521"/>
+      <w:bookmarkStart w:id="25" w:name="_Toc7264103"/>
       <w:r>
         <w:rPr>
           <w:b w:val="0"/>
@@ -6391,8 +6806,8 @@
         <w:lastRenderedPageBreak/>
         <w:t>3.3 Выполнение программы</w:t>
       </w:r>
-      <w:bookmarkEnd w:id="23"/>
       <w:bookmarkEnd w:id="24"/>
+      <w:bookmarkEnd w:id="25"/>
     </w:p>
     <w:p>
       <w:pPr>
@@ -6895,7 +7310,15 @@
           <w:sz w:val="28"/>
           <w:szCs w:val="28"/>
         </w:rPr>
-        <w:t>(рис.2)</w:t>
+        <w:t>(рис.7</w:t>
+      </w:r>
+      <w:r>
+        <w:rPr>
+          <w:rFonts w:ascii="Times New Roman" w:hAnsi="Times New Roman" w:cs="Times New Roman"/>
+          <w:sz w:val="28"/>
+          <w:szCs w:val="28"/>
+        </w:rPr>
+        <w:t>)</w:t>
       </w:r>
     </w:p>
     <w:p>
@@ -6933,7 +7356,7 @@
                     <pic:cNvPicPr/>
                   </pic:nvPicPr>
                   <pic:blipFill>
-                    <a:blip r:embed="rId15"/>
+                    <a:blip r:embed="rId17"/>
                     <a:stretch>
                       <a:fillRect/>
                     </a:stretch>
@@ -6980,7 +7403,7 @@
           <w:szCs w:val="28"/>
           <w:lang w:val="ru-RU"/>
         </w:rPr>
-        <w:t>5</w:t>
+        <w:t>7</w:t>
       </w:r>
       <w:r>
         <w:rPr>
@@ -7040,7 +7463,25 @@
           <w:sz w:val="28"/>
           <w:szCs w:val="28"/>
         </w:rPr>
-        <w:t xml:space="preserve"> необходимо заменить строку подключения(Рис. 3)</w:t>
+        <w:t xml:space="preserve"> необходимо за</w:t>
+      </w:r>
+      <w:r>
+        <w:rPr>
+          <w:rFonts w:ascii="Times New Roman" w:hAnsi="Times New Roman" w:cs="Times New Roman"/>
+          <w:color w:val="000000"/>
+          <w:sz w:val="28"/>
+          <w:szCs w:val="28"/>
+        </w:rPr>
+        <w:t>менить строку подключения(Рис. 8</w:t>
+      </w:r>
+      <w:r>
+        <w:rPr>
+          <w:rFonts w:ascii="Times New Roman" w:hAnsi="Times New Roman" w:cs="Times New Roman"/>
+          <w:color w:val="000000"/>
+          <w:sz w:val="28"/>
+          <w:szCs w:val="28"/>
+        </w:rPr>
+        <w:t>)</w:t>
       </w:r>
     </w:p>
     <w:p>
@@ -7085,7 +7526,7 @@
                     <pic:cNvPicPr/>
                   </pic:nvPicPr>
                   <pic:blipFill>
-                    <a:blip r:embed="rId16" cstate="print">
+                    <a:blip r:embed="rId18" cstate="print">
                       <a:extLst>
                         <a:ext uri="{28A0092B-C50C-407E-A947-70E740481C1C}">
                           <a14:useLocalDpi xmlns:a14="http://schemas.microsoft.com/office/drawing/2010/main" val="0"/>
@@ -7264,7 +7705,7 @@
           <w:szCs w:val="28"/>
           <w:lang w:val="ru-RU"/>
         </w:rPr>
-        <w:t>6</w:t>
+        <w:t>8</w:t>
       </w:r>
       <w:r>
         <w:rPr>
@@ -7314,7 +7755,23 @@
           <w:sz w:val="28"/>
           <w:szCs w:val="28"/>
         </w:rPr>
-        <w:t>Её можно получить, добавив в обозреватель серверов запущенную по приведенным выше шагам базу данных, после чего открыть окно свойств где собственно строка подключения и находится(рис. 4)</w:t>
+        <w:t>Её можно получить, добавив в обозреватель серверов запущенную по приведенным выше шагам базу данных, после чего открыть окно свойств где собственно строк</w:t>
+      </w:r>
+      <w:r>
+        <w:rPr>
+          <w:rFonts w:ascii="Times New Roman" w:hAnsi="Times New Roman" w:cs="Times New Roman"/>
+          <w:sz w:val="28"/>
+          <w:szCs w:val="28"/>
+        </w:rPr>
+        <w:t>а подключения и находится(рис. 9</w:t>
+      </w:r>
+      <w:r>
+        <w:rPr>
+          <w:rFonts w:ascii="Times New Roman" w:hAnsi="Times New Roman" w:cs="Times New Roman"/>
+          <w:sz w:val="28"/>
+          <w:szCs w:val="28"/>
+        </w:rPr>
+        <w:t>)</w:t>
       </w:r>
     </w:p>
     <w:p>
@@ -7359,7 +7816,7 @@
                     <pic:cNvPicPr/>
                   </pic:nvPicPr>
                   <pic:blipFill>
-                    <a:blip r:embed="rId17">
+                    <a:blip r:embed="rId19">
                       <a:extLst>
                         <a:ext uri="{28A0092B-C50C-407E-A947-70E740481C1C}">
                           <a14:useLocalDpi xmlns:a14="http://schemas.microsoft.com/office/drawing/2010/main" val="0"/>
@@ -7423,7 +7880,7 @@
                     <pic:cNvPicPr/>
                   </pic:nvPicPr>
                   <pic:blipFill>
-                    <a:blip r:embed="rId18" cstate="print">
+                    <a:blip r:embed="rId20" cstate="print">
                       <a:extLst>
                         <a:ext uri="{28A0092B-C50C-407E-A947-70E740481C1C}">
                           <a14:useLocalDpi xmlns:a14="http://schemas.microsoft.com/office/drawing/2010/main" val="0"/>
@@ -7566,7 +8023,7 @@
           <w:szCs w:val="28"/>
           <w:lang w:val="ru-RU"/>
         </w:rPr>
-        <w:t>7</w:t>
+        <w:t>9</w:t>
       </w:r>
       <w:r>
         <w:rPr>
@@ -8229,8 +8686,8 @@
           <w:szCs w:val="28"/>
         </w:rPr>
       </w:pPr>
-      <w:bookmarkStart w:id="25" w:name="_Toc7162522"/>
-      <w:bookmarkStart w:id="26" w:name="_Toc7264104"/>
+      <w:bookmarkStart w:id="26" w:name="_Toc7162522"/>
+      <w:bookmarkStart w:id="27" w:name="_Toc7264104"/>
       <w:r>
         <w:rPr>
           <w:b w:val="0"/>
@@ -8240,8 +8697,8 @@
         </w:rPr>
         <w:t>3.4 Сообщения оператору</w:t>
       </w:r>
-      <w:bookmarkEnd w:id="25"/>
       <w:bookmarkEnd w:id="26"/>
+      <w:bookmarkEnd w:id="27"/>
     </w:p>
     <w:p>
       <w:pPr>
@@ -8314,7 +8771,15 @@
           <w:sz w:val="28"/>
           <w:szCs w:val="28"/>
         </w:rPr>
-        <w:t>(рис.5).</w:t>
+        <w:t>(рис.10</w:t>
+      </w:r>
+      <w:r>
+        <w:rPr>
+          <w:rFonts w:ascii="Times New Roman" w:hAnsi="Times New Roman" w:cs="Times New Roman"/>
+          <w:sz w:val="28"/>
+          <w:szCs w:val="28"/>
+        </w:rPr>
+        <w:t>).</w:t>
       </w:r>
     </w:p>
     <w:p>
@@ -8352,270 +8817,6 @@
             <wp:extent cx="4973782" cy="1689439"/>
             <wp:effectExtent l="0" t="0" r="0" b="6350"/>
             <wp:docPr id="1390" name="Рисунок 1390"/>
-            <wp:cNvGraphicFramePr>
-              <a:graphicFrameLocks xmlns:a="http://schemas.openxmlformats.org/drawingml/2006/main" noChangeAspect="1"/>
-            </wp:cNvGraphicFramePr>
-            <a:graphic xmlns:a="http://schemas.openxmlformats.org/drawingml/2006/main">
-              <a:graphicData uri="http://schemas.openxmlformats.org/drawingml/2006/picture">
-                <pic:pic xmlns:pic="http://schemas.openxmlformats.org/drawingml/2006/picture">
-                  <pic:nvPicPr>
-                    <pic:cNvPr id="1" name=""/>
-                    <pic:cNvPicPr/>
-                  </pic:nvPicPr>
-                  <pic:blipFill>
-                    <a:blip r:embed="rId19"/>
-                    <a:stretch>
-                      <a:fillRect/>
-                    </a:stretch>
-                  </pic:blipFill>
-                  <pic:spPr>
-                    <a:xfrm>
-                      <a:off x="0" y="0"/>
-                      <a:ext cx="5030805" cy="1708808"/>
-                    </a:xfrm>
-                    <a:prstGeom prst="rect">
-                      <a:avLst/>
-                    </a:prstGeom>
-                  </pic:spPr>
-                </pic:pic>
-              </a:graphicData>
-            </a:graphic>
-          </wp:inline>
-        </w:drawing>
-      </w:r>
-    </w:p>
-    <w:p>
-      <w:pPr>
-        <w:spacing w:after="0"/>
-        <w:ind w:leftChars="125" w:left="275"/>
-        <w:jc w:val="center"/>
-        <w:rPr>
-          <w:rFonts w:ascii="Times New Roman" w:hAnsi="Times New Roman" w:cs="Times New Roman"/>
-          <w:sz w:val="28"/>
-          <w:szCs w:val="28"/>
-        </w:rPr>
-      </w:pPr>
-      <w:r>
-        <w:rPr>
-          <w:rFonts w:ascii="Times New Roman" w:hAnsi="Times New Roman" w:cs="Times New Roman"/>
-          <w:sz w:val="28"/>
-          <w:szCs w:val="28"/>
-        </w:rPr>
-        <w:t xml:space="preserve">Рисунок </w:t>
-      </w:r>
-      <w:r>
-        <w:rPr>
-          <w:rFonts w:ascii="Times New Roman" w:hAnsi="Times New Roman" w:cs="Times New Roman"/>
-          <w:sz w:val="28"/>
-          <w:szCs w:val="28"/>
-          <w:lang w:val="ru-RU"/>
-        </w:rPr>
-        <w:t>8</w:t>
-      </w:r>
-      <w:r>
-        <w:rPr>
-          <w:rFonts w:ascii="Times New Roman" w:hAnsi="Times New Roman" w:cs="Times New Roman"/>
-          <w:sz w:val="28"/>
-          <w:szCs w:val="28"/>
-        </w:rPr>
-        <w:t xml:space="preserve"> – код страницы уведомлений</w:t>
-      </w:r>
-    </w:p>
-    <w:p>
-      <w:pPr>
-        <w:spacing w:after="0"/>
-        <w:ind w:leftChars="125" w:left="275"/>
-        <w:jc w:val="center"/>
-        <w:rPr>
-          <w:rFonts w:ascii="Times New Roman" w:hAnsi="Times New Roman" w:cs="Times New Roman"/>
-          <w:sz w:val="28"/>
-          <w:szCs w:val="28"/>
-        </w:rPr>
-      </w:pPr>
-    </w:p>
-    <w:p>
-      <w:pPr>
-        <w:spacing w:after="0"/>
-        <w:ind w:leftChars="125" w:left="275" w:firstLine="434"/>
-        <w:rPr>
-          <w:rFonts w:ascii="Times New Roman" w:hAnsi="Times New Roman" w:cs="Times New Roman"/>
-          <w:sz w:val="28"/>
-          <w:szCs w:val="28"/>
-          <w:lang w:val="ru-RU"/>
-        </w:rPr>
-      </w:pPr>
-      <w:r>
-        <w:rPr>
-          <w:rFonts w:ascii="Times New Roman" w:hAnsi="Times New Roman" w:cs="Times New Roman"/>
-          <w:sz w:val="28"/>
-          <w:szCs w:val="28"/>
-          <w:lang w:val="ru-RU"/>
-        </w:rPr>
-        <w:t xml:space="preserve">При использовании приложения вы сможете увидеть следующие </w:t>
-      </w:r>
-      <w:proofErr w:type="gramStart"/>
-      <w:r>
-        <w:rPr>
-          <w:rFonts w:ascii="Times New Roman" w:hAnsi="Times New Roman" w:cs="Times New Roman"/>
-          <w:sz w:val="28"/>
-          <w:szCs w:val="28"/>
-          <w:lang w:val="ru-RU"/>
-        </w:rPr>
-        <w:t>уведомления</w:t>
-      </w:r>
-      <w:r>
-        <w:rPr>
-          <w:rFonts w:ascii="Times New Roman" w:hAnsi="Times New Roman" w:cs="Times New Roman"/>
-          <w:sz w:val="28"/>
-          <w:szCs w:val="28"/>
-          <w:lang w:val="ru-RU"/>
-        </w:rPr>
-        <w:t xml:space="preserve"> :</w:t>
-      </w:r>
-      <w:proofErr w:type="gramEnd"/>
-    </w:p>
-    <w:p>
-      <w:pPr>
-        <w:spacing w:after="0"/>
-        <w:ind w:leftChars="125" w:left="275" w:firstLine="434"/>
-        <w:rPr>
-          <w:rFonts w:ascii="Times New Roman" w:hAnsi="Times New Roman" w:cs="Times New Roman"/>
-          <w:sz w:val="28"/>
-          <w:szCs w:val="28"/>
-          <w:lang w:val="ru-RU"/>
-        </w:rPr>
-      </w:pPr>
-    </w:p>
-    <w:p>
-      <w:pPr>
-        <w:spacing w:after="0"/>
-        <w:ind w:leftChars="125" w:left="275"/>
-        <w:jc w:val="center"/>
-        <w:rPr>
-          <w:rFonts w:ascii="Times New Roman" w:hAnsi="Times New Roman" w:cs="Times New Roman"/>
-          <w:sz w:val="28"/>
-          <w:szCs w:val="28"/>
-          <w:lang w:val="ru-RU"/>
-        </w:rPr>
-      </w:pPr>
-      <w:r>
-        <w:rPr>
-          <w:noProof/>
-          <w:lang w:val="ru-RU" w:eastAsia="ru-RU"/>
-        </w:rPr>
-        <w:drawing>
-          <wp:inline distT="0" distB="0" distL="0" distR="0" wp14:anchorId="1D1B8CA3" wp14:editId="6E96296A">
-            <wp:extent cx="5671185" cy="3489325"/>
-            <wp:effectExtent l="0" t="0" r="5715" b="0"/>
-            <wp:docPr id="5" name="Рисунок 5"/>
-            <wp:cNvGraphicFramePr>
-              <a:graphicFrameLocks xmlns:a="http://schemas.openxmlformats.org/drawingml/2006/main" noChangeAspect="1"/>
-            </wp:cNvGraphicFramePr>
-            <a:graphic xmlns:a="http://schemas.openxmlformats.org/drawingml/2006/main">
-              <a:graphicData uri="http://schemas.openxmlformats.org/drawingml/2006/picture">
-                <pic:pic xmlns:pic="http://schemas.openxmlformats.org/drawingml/2006/picture">
-                  <pic:nvPicPr>
-                    <pic:cNvPr id="1" name=""/>
-                    <pic:cNvPicPr/>
-                  </pic:nvPicPr>
-                  <pic:blipFill>
-                    <a:blip r:embed="rId20"/>
-                    <a:stretch>
-                      <a:fillRect/>
-                    </a:stretch>
-                  </pic:blipFill>
-                  <pic:spPr>
-                    <a:xfrm>
-                      <a:off x="0" y="0"/>
-                      <a:ext cx="5671185" cy="3489325"/>
-                    </a:xfrm>
-                    <a:prstGeom prst="rect">
-                      <a:avLst/>
-                    </a:prstGeom>
-                  </pic:spPr>
-                </pic:pic>
-              </a:graphicData>
-            </a:graphic>
-          </wp:inline>
-        </w:drawing>
-      </w:r>
-      <w:r>
-        <w:rPr>
-          <w:rFonts w:ascii="Times New Roman" w:hAnsi="Times New Roman" w:cs="Times New Roman"/>
-          <w:sz w:val="28"/>
-          <w:szCs w:val="28"/>
-          <w:lang w:val="ru-RU"/>
-        </w:rPr>
-        <w:t xml:space="preserve">Рисунок </w:t>
-      </w:r>
-      <w:r>
-        <w:rPr>
-          <w:rFonts w:ascii="Times New Roman" w:hAnsi="Times New Roman" w:cs="Times New Roman"/>
-          <w:sz w:val="28"/>
-          <w:szCs w:val="28"/>
-          <w:lang w:val="ru-RU"/>
-        </w:rPr>
-        <w:t>9</w:t>
-      </w:r>
-      <w:r>
-        <w:rPr>
-          <w:rFonts w:ascii="Times New Roman" w:hAnsi="Times New Roman" w:cs="Times New Roman"/>
-          <w:sz w:val="28"/>
-          <w:szCs w:val="28"/>
-          <w:lang w:val="ru-RU"/>
-        </w:rPr>
-        <w:t xml:space="preserve"> – Уведомление о некорректном адресе электронной почты</w:t>
-      </w:r>
-    </w:p>
-    <w:p>
-      <w:pPr>
-        <w:spacing w:after="0"/>
-        <w:ind w:leftChars="125" w:left="275"/>
-        <w:jc w:val="center"/>
-        <w:rPr>
-          <w:rFonts w:ascii="Times New Roman" w:hAnsi="Times New Roman" w:cs="Times New Roman"/>
-          <w:sz w:val="28"/>
-          <w:szCs w:val="28"/>
-          <w:lang w:val="ru-RU"/>
-        </w:rPr>
-      </w:pPr>
-    </w:p>
-    <w:p>
-      <w:pPr>
-        <w:spacing w:after="0"/>
-        <w:ind w:leftChars="125" w:left="275"/>
-        <w:jc w:val="center"/>
-        <w:rPr>
-          <w:rFonts w:ascii="Times New Roman" w:hAnsi="Times New Roman" w:cs="Times New Roman"/>
-          <w:sz w:val="28"/>
-          <w:szCs w:val="28"/>
-          <w:lang w:val="ru-RU"/>
-        </w:rPr>
-      </w:pPr>
-    </w:p>
-    <w:p>
-      <w:pPr>
-        <w:spacing w:after="0"/>
-        <w:ind w:leftChars="125" w:left="275"/>
-        <w:jc w:val="center"/>
-        <w:rPr>
-          <w:rFonts w:ascii="Times New Roman" w:hAnsi="Times New Roman" w:cs="Times New Roman"/>
-          <w:sz w:val="28"/>
-          <w:szCs w:val="28"/>
-          <w:lang w:val="en-US"/>
-        </w:rPr>
-      </w:pPr>
-      <w:r>
-        <w:rPr>
-          <w:noProof/>
-          <w:lang w:val="ru-RU" w:eastAsia="ru-RU"/>
-        </w:rPr>
-        <w:lastRenderedPageBreak/>
-        <w:drawing>
-          <wp:inline distT="0" distB="0" distL="0" distR="0" wp14:anchorId="0DD1BF07" wp14:editId="40031D61">
-            <wp:extent cx="2801373" cy="2784764"/>
-            <wp:effectExtent l="0" t="0" r="0" b="0"/>
-            <wp:docPr id="6" name="Рисунок 6"/>
             <wp:cNvGraphicFramePr>
               <a:graphicFrameLocks xmlns:a="http://schemas.openxmlformats.org/drawingml/2006/main" noChangeAspect="1"/>
             </wp:cNvGraphicFramePr>
@@ -8635,7 +8836,7 @@
                   <pic:spPr>
                     <a:xfrm>
                       <a:off x="0" y="0"/>
-                      <a:ext cx="2806172" cy="2789534"/>
+                      <a:ext cx="5030805" cy="1708808"/>
                     </a:xfrm>
                     <a:prstGeom prst="rect">
                       <a:avLst/>
@@ -8657,18 +8858,57 @@
           <w:rFonts w:ascii="Times New Roman" w:hAnsi="Times New Roman" w:cs="Times New Roman"/>
           <w:sz w:val="28"/>
           <w:szCs w:val="28"/>
+        </w:rPr>
+      </w:pPr>
+      <w:r>
+        <w:rPr>
+          <w:rFonts w:ascii="Times New Roman" w:hAnsi="Times New Roman" w:cs="Times New Roman"/>
+          <w:sz w:val="28"/>
+          <w:szCs w:val="28"/>
+        </w:rPr>
+        <w:t xml:space="preserve">Рисунок </w:t>
+      </w:r>
+      <w:r>
+        <w:rPr>
+          <w:rFonts w:ascii="Times New Roman" w:hAnsi="Times New Roman" w:cs="Times New Roman"/>
+          <w:sz w:val="28"/>
+          <w:szCs w:val="28"/>
           <w:lang w:val="ru-RU"/>
         </w:rPr>
-      </w:pPr>
-      <w:r>
+        <w:t>10</w:t>
+      </w:r>
+      <w:r>
+        <w:rPr>
+          <w:rFonts w:ascii="Times New Roman" w:hAnsi="Times New Roman" w:cs="Times New Roman"/>
+          <w:sz w:val="28"/>
+          <w:szCs w:val="28"/>
+        </w:rPr>
+        <w:t xml:space="preserve"> – код страницы уведомлений</w:t>
+      </w:r>
+    </w:p>
+    <w:p>
+      <w:pPr>
+        <w:spacing w:after="0"/>
+        <w:ind w:leftChars="125" w:left="275"/>
+        <w:jc w:val="center"/>
+        <w:rPr>
+          <w:rFonts w:ascii="Times New Roman" w:hAnsi="Times New Roman" w:cs="Times New Roman"/>
+          <w:sz w:val="28"/>
+          <w:szCs w:val="28"/>
+        </w:rPr>
+      </w:pPr>
+    </w:p>
+    <w:p>
+      <w:pPr>
+        <w:spacing w:after="0"/>
+        <w:ind w:leftChars="125" w:left="275" w:firstLine="434"/>
         <w:rPr>
           <w:rFonts w:ascii="Times New Roman" w:hAnsi="Times New Roman" w:cs="Times New Roman"/>
           <w:sz w:val="28"/>
           <w:szCs w:val="28"/>
           <w:lang w:val="ru-RU"/>
         </w:rPr>
-        <w:t xml:space="preserve">Рисунок </w:t>
-      </w:r>
+      </w:pPr>
       <w:r>
         <w:rPr>
           <w:rFonts w:ascii="Times New Roman" w:hAnsi="Times New Roman" w:cs="Times New Roman"/>
@@ -8676,8 +8916,9 @@
           <w:szCs w:val="28"/>
           <w:lang w:val="ru-RU"/>
         </w:rPr>
-        <w:t>10</w:t>
-      </w:r>
+        <w:t xml:space="preserve">При использовании приложения вы сможете увидеть следующие </w:t>
+      </w:r>
+      <w:proofErr w:type="gramStart"/>
       <w:r>
         <w:rPr>
           <w:rFonts w:ascii="Times New Roman" w:hAnsi="Times New Roman" w:cs="Times New Roman"/>
@@ -8685,14 +8926,23 @@
           <w:szCs w:val="28"/>
           <w:lang w:val="ru-RU"/>
         </w:rPr>
-        <w:t xml:space="preserve"> – Уведомление при несовпадении паролей</w:t>
-      </w:r>
+        <w:t>уведомления</w:t>
+      </w:r>
+      <w:r>
+        <w:rPr>
+          <w:rFonts w:ascii="Times New Roman" w:hAnsi="Times New Roman" w:cs="Times New Roman"/>
+          <w:sz w:val="28"/>
+          <w:szCs w:val="28"/>
+          <w:lang w:val="ru-RU"/>
+        </w:rPr>
+        <w:t xml:space="preserve"> :</w:t>
+      </w:r>
+      <w:proofErr w:type="gramEnd"/>
     </w:p>
     <w:p>
       <w:pPr>
         <w:spacing w:after="0"/>
-        <w:ind w:leftChars="125" w:left="275"/>
-        <w:jc w:val="center"/>
+        <w:ind w:leftChars="125" w:left="275" w:firstLine="434"/>
         <w:rPr>
           <w:rFonts w:ascii="Times New Roman" w:hAnsi="Times New Roman" w:cs="Times New Roman"/>
           <w:sz w:val="28"/>
@@ -8719,10 +8969,10 @@
           <w:lang w:val="ru-RU" w:eastAsia="ru-RU"/>
         </w:rPr>
         <w:drawing>
-          <wp:inline distT="0" distB="0" distL="0" distR="0" wp14:anchorId="56FB45BE" wp14:editId="5F4597D6">
-            <wp:extent cx="3221181" cy="2144208"/>
-            <wp:effectExtent l="0" t="0" r="0" b="8890"/>
-            <wp:docPr id="7" name="Рисунок 7"/>
+          <wp:inline distT="0" distB="0" distL="0" distR="0" wp14:anchorId="1D1B8CA3" wp14:editId="6E96296A">
+            <wp:extent cx="5671185" cy="3489325"/>
+            <wp:effectExtent l="0" t="0" r="5715" b="0"/>
+            <wp:docPr id="5" name="Рисунок 5"/>
             <wp:cNvGraphicFramePr>
               <a:graphicFrameLocks xmlns:a="http://schemas.openxmlformats.org/drawingml/2006/main" noChangeAspect="1"/>
             </wp:cNvGraphicFramePr>
@@ -8742,7 +8992,7 @@
                   <pic:spPr>
                     <a:xfrm>
                       <a:off x="0" y="0"/>
-                      <a:ext cx="3236727" cy="2154556"/>
+                      <a:ext cx="5671185" cy="3489325"/>
                     </a:xfrm>
                     <a:prstGeom prst="rect">
                       <a:avLst/>
@@ -8754,6 +9004,42 @@
           </wp:inline>
         </w:drawing>
       </w:r>
+      <w:r>
+        <w:rPr>
+          <w:rFonts w:ascii="Times New Roman" w:hAnsi="Times New Roman" w:cs="Times New Roman"/>
+          <w:sz w:val="28"/>
+          <w:szCs w:val="28"/>
+          <w:lang w:val="ru-RU"/>
+        </w:rPr>
+        <w:t xml:space="preserve">Рисунок </w:t>
+      </w:r>
+      <w:r>
+        <w:rPr>
+          <w:rFonts w:ascii="Times New Roman" w:hAnsi="Times New Roman" w:cs="Times New Roman"/>
+          <w:sz w:val="28"/>
+          <w:szCs w:val="28"/>
+          <w:lang w:val="ru-RU"/>
+        </w:rPr>
+        <w:t>1</w:t>
+      </w:r>
+      <w:r>
+        <w:rPr>
+          <w:rFonts w:ascii="Times New Roman" w:hAnsi="Times New Roman" w:cs="Times New Roman"/>
+          <w:sz w:val="28"/>
+          <w:szCs w:val="28"/>
+          <w:lang w:val="ru-RU"/>
+        </w:rPr>
+        <w:t>1</w:t>
+      </w:r>
+      <w:r>
+        <w:rPr>
+          <w:rFonts w:ascii="Times New Roman" w:hAnsi="Times New Roman" w:cs="Times New Roman"/>
+          <w:sz w:val="28"/>
+          <w:szCs w:val="28"/>
+          <w:lang w:val="ru-RU"/>
+        </w:rPr>
+        <w:t xml:space="preserve"> – Уведомление о некорректном адресе электронной почты</w:t>
+      </w:r>
     </w:p>
     <w:p>
       <w:pPr>
@@ -8767,33 +9053,19 @@
           <w:lang w:val="ru-RU"/>
         </w:rPr>
       </w:pPr>
-      <w:r>
+    </w:p>
+    <w:p>
+      <w:pPr>
+        <w:spacing w:after="0"/>
+        <w:ind w:leftChars="125" w:left="275"/>
+        <w:jc w:val="center"/>
         <w:rPr>
           <w:rFonts w:ascii="Times New Roman" w:hAnsi="Times New Roman" w:cs="Times New Roman"/>
           <w:sz w:val="28"/>
           <w:szCs w:val="28"/>
           <w:lang w:val="ru-RU"/>
         </w:rPr>
-        <w:t xml:space="preserve">Рисунок </w:t>
-      </w:r>
-      <w:r>
-        <w:rPr>
-          <w:rFonts w:ascii="Times New Roman" w:hAnsi="Times New Roman" w:cs="Times New Roman"/>
-          <w:sz w:val="28"/>
-          <w:szCs w:val="28"/>
-          <w:lang w:val="ru-RU"/>
-        </w:rPr>
-        <w:t>11</w:t>
-      </w:r>
-      <w:r>
-        <w:rPr>
-          <w:rFonts w:ascii="Times New Roman" w:hAnsi="Times New Roman" w:cs="Times New Roman"/>
-          <w:sz w:val="28"/>
-          <w:szCs w:val="28"/>
-          <w:lang w:val="ru-RU"/>
-        </w:rPr>
-        <w:t xml:space="preserve"> – Уведомления при некорректной длине строк</w:t>
-      </w:r>
+      </w:pPr>
     </w:p>
     <w:p>
       <w:pPr>
@@ -8804,20 +9076,7 @@
           <w:rFonts w:ascii="Times New Roman" w:hAnsi="Times New Roman" w:cs="Times New Roman"/>
           <w:sz w:val="28"/>
           <w:szCs w:val="28"/>
-          <w:lang w:val="ru-RU"/>
-        </w:rPr>
-      </w:pPr>
-    </w:p>
-    <w:p>
-      <w:pPr>
-        <w:spacing w:after="0"/>
-        <w:ind w:leftChars="125" w:left="275"/>
-        <w:jc w:val="center"/>
-        <w:rPr>
-          <w:rFonts w:ascii="Times New Roman" w:hAnsi="Times New Roman" w:cs="Times New Roman"/>
-          <w:sz w:val="28"/>
-          <w:szCs w:val="28"/>
-          <w:lang w:val="ru-RU"/>
+          <w:lang w:val="en-US"/>
         </w:rPr>
       </w:pPr>
       <w:r>
@@ -8825,11 +9084,12 @@
           <w:noProof/>
           <w:lang w:val="ru-RU" w:eastAsia="ru-RU"/>
         </w:rPr>
+        <w:lastRenderedPageBreak/>
         <w:drawing>
-          <wp:inline distT="0" distB="0" distL="0" distR="0" wp14:anchorId="12962925" wp14:editId="531EECCD">
-            <wp:extent cx="2576945" cy="2121117"/>
+          <wp:inline distT="0" distB="0" distL="0" distR="0" wp14:anchorId="0DD1BF07" wp14:editId="40031D61">
+            <wp:extent cx="2801373" cy="2784764"/>
             <wp:effectExtent l="0" t="0" r="0" b="0"/>
-            <wp:docPr id="8" name="Рисунок 8"/>
+            <wp:docPr id="6" name="Рисунок 6"/>
             <wp:cNvGraphicFramePr>
               <a:graphicFrameLocks xmlns:a="http://schemas.openxmlformats.org/drawingml/2006/main" noChangeAspect="1"/>
             </wp:cNvGraphicFramePr>
@@ -8849,7 +9109,7 @@
                   <pic:spPr>
                     <a:xfrm>
                       <a:off x="0" y="0"/>
-                      <a:ext cx="2579986" cy="2123620"/>
+                      <a:ext cx="2806172" cy="2789534"/>
                     </a:xfrm>
                     <a:prstGeom prst="rect">
                       <a:avLst/>
@@ -8890,7 +9150,7 @@
           <w:szCs w:val="28"/>
           <w:lang w:val="ru-RU"/>
         </w:rPr>
-        <w:t>12</w:t>
+        <w:t>1</w:t>
       </w:r>
       <w:r>
         <w:rPr>
@@ -8899,8 +9159,30 @@
           <w:szCs w:val="28"/>
           <w:lang w:val="ru-RU"/>
         </w:rPr>
-        <w:t xml:space="preserve"> – Уведомление при неправильном вводе данных для входа в систему</w:t>
-      </w:r>
+        <w:t>2</w:t>
+      </w:r>
+      <w:r>
+        <w:rPr>
+          <w:rFonts w:ascii="Times New Roman" w:hAnsi="Times New Roman" w:cs="Times New Roman"/>
+          <w:sz w:val="28"/>
+          <w:szCs w:val="28"/>
+          <w:lang w:val="ru-RU"/>
+        </w:rPr>
+        <w:t xml:space="preserve"> – Уведомление при несовпадении паролей</w:t>
+      </w:r>
+    </w:p>
+    <w:p>
+      <w:pPr>
+        <w:spacing w:after="0"/>
+        <w:ind w:leftChars="125" w:left="275"/>
+        <w:jc w:val="center"/>
+        <w:rPr>
+          <w:rFonts w:ascii="Times New Roman" w:hAnsi="Times New Roman" w:cs="Times New Roman"/>
+          <w:sz w:val="28"/>
+          <w:szCs w:val="28"/>
+          <w:lang w:val="ru-RU"/>
+        </w:rPr>
+      </w:pPr>
     </w:p>
     <w:p>
       <w:pPr>
@@ -8919,12 +9201,11 @@
           <w:noProof/>
           <w:lang w:val="ru-RU" w:eastAsia="ru-RU"/>
         </w:rPr>
-        <w:lastRenderedPageBreak/>
         <w:drawing>
-          <wp:inline distT="0" distB="0" distL="0" distR="0" wp14:anchorId="1D7F8F94" wp14:editId="29C77945">
-            <wp:extent cx="3100140" cy="3539837"/>
-            <wp:effectExtent l="0" t="0" r="5080" b="3810"/>
-            <wp:docPr id="9" name="Рисунок 9"/>
+          <wp:inline distT="0" distB="0" distL="0" distR="0" wp14:anchorId="56FB45BE" wp14:editId="5F4597D6">
+            <wp:extent cx="3221181" cy="2144208"/>
+            <wp:effectExtent l="0" t="0" r="0" b="8890"/>
+            <wp:docPr id="7" name="Рисунок 7"/>
             <wp:cNvGraphicFramePr>
               <a:graphicFrameLocks xmlns:a="http://schemas.openxmlformats.org/drawingml/2006/main" noChangeAspect="1"/>
             </wp:cNvGraphicFramePr>
@@ -8944,7 +9225,7 @@
                   <pic:spPr>
                     <a:xfrm>
                       <a:off x="0" y="0"/>
-                      <a:ext cx="3105392" cy="3545834"/>
+                      <a:ext cx="3236727" cy="2154556"/>
                     </a:xfrm>
                     <a:prstGeom prst="rect">
                       <a:avLst/>
@@ -8985,7 +9266,7 @@
           <w:szCs w:val="28"/>
           <w:lang w:val="ru-RU"/>
         </w:rPr>
-        <w:t>13</w:t>
+        <w:t>1</w:t>
       </w:r>
       <w:r>
         <w:rPr>
@@ -8994,7 +9275,16 @@
           <w:szCs w:val="28"/>
           <w:lang w:val="ru-RU"/>
         </w:rPr>
-        <w:t xml:space="preserve"> – Уведомление при вводе некорректной цены</w:t>
+        <w:t>3</w:t>
+      </w:r>
+      <w:r>
+        <w:rPr>
+          <w:rFonts w:ascii="Times New Roman" w:hAnsi="Times New Roman" w:cs="Times New Roman"/>
+          <w:sz w:val="28"/>
+          <w:szCs w:val="28"/>
+          <w:lang w:val="ru-RU"/>
+        </w:rPr>
+        <w:t xml:space="preserve"> – Уведомления при некорректной длине строк</w:t>
       </w:r>
     </w:p>
     <w:p>
@@ -9028,10 +9318,10 @@
           <w:lang w:val="ru-RU" w:eastAsia="ru-RU"/>
         </w:rPr>
         <w:drawing>
-          <wp:inline distT="0" distB="0" distL="0" distR="0" wp14:anchorId="21149A3D" wp14:editId="43D1C16D">
-            <wp:extent cx="5671185" cy="1539875"/>
-            <wp:effectExtent l="0" t="0" r="5715" b="3175"/>
-            <wp:docPr id="10" name="Рисунок 10"/>
+          <wp:inline distT="0" distB="0" distL="0" distR="0" wp14:anchorId="12962925" wp14:editId="531EECCD">
+            <wp:extent cx="2576945" cy="2121117"/>
+            <wp:effectExtent l="0" t="0" r="0" b="0"/>
+            <wp:docPr id="8" name="Рисунок 8"/>
             <wp:cNvGraphicFramePr>
               <a:graphicFrameLocks xmlns:a="http://schemas.openxmlformats.org/drawingml/2006/main" noChangeAspect="1"/>
             </wp:cNvGraphicFramePr>
@@ -9051,7 +9341,7 @@
                   <pic:spPr>
                     <a:xfrm>
                       <a:off x="0" y="0"/>
-                      <a:ext cx="5671185" cy="1539875"/>
+                      <a:ext cx="2579986" cy="2123620"/>
                     </a:xfrm>
                     <a:prstGeom prst="rect">
                       <a:avLst/>
@@ -9092,7 +9382,7 @@
           <w:szCs w:val="28"/>
           <w:lang w:val="ru-RU"/>
         </w:rPr>
-        <w:t>14</w:t>
+        <w:t>1</w:t>
       </w:r>
       <w:r>
         <w:rPr>
@@ -9101,21 +9391,17 @@
           <w:szCs w:val="28"/>
           <w:lang w:val="ru-RU"/>
         </w:rPr>
-        <w:t xml:space="preserve"> – Уведомление при добавлении товара</w:t>
-      </w:r>
-    </w:p>
-    <w:p>
-      <w:pPr>
-        <w:spacing w:after="0"/>
-        <w:ind w:leftChars="125" w:left="275"/>
-        <w:jc w:val="center"/>
+        <w:t>4</w:t>
+      </w:r>
+      <w:r>
         <w:rPr>
           <w:rFonts w:ascii="Times New Roman" w:hAnsi="Times New Roman" w:cs="Times New Roman"/>
           <w:sz w:val="28"/>
           <w:szCs w:val="28"/>
           <w:lang w:val="ru-RU"/>
         </w:rPr>
-      </w:pPr>
+        <w:t xml:space="preserve"> – Уведомление при неправильном вводе данных для входа в систему</w:t>
+      </w:r>
     </w:p>
     <w:p>
       <w:pPr>
@@ -9134,11 +9420,12 @@
           <w:noProof/>
           <w:lang w:val="ru-RU" w:eastAsia="ru-RU"/>
         </w:rPr>
+        <w:lastRenderedPageBreak/>
         <w:drawing>
-          <wp:inline distT="0" distB="0" distL="0" distR="0" wp14:anchorId="50F42103" wp14:editId="02FF717E">
-            <wp:extent cx="5671185" cy="1370965"/>
-            <wp:effectExtent l="0" t="0" r="5715" b="635"/>
-            <wp:docPr id="12" name="Рисунок 12"/>
+          <wp:inline distT="0" distB="0" distL="0" distR="0" wp14:anchorId="1D7F8F94" wp14:editId="29C77945">
+            <wp:extent cx="3100140" cy="3539837"/>
+            <wp:effectExtent l="0" t="0" r="5080" b="3810"/>
+            <wp:docPr id="9" name="Рисунок 9"/>
             <wp:cNvGraphicFramePr>
               <a:graphicFrameLocks xmlns:a="http://schemas.openxmlformats.org/drawingml/2006/main" noChangeAspect="1"/>
             </wp:cNvGraphicFramePr>
@@ -9158,7 +9445,7 @@
                   <pic:spPr>
                     <a:xfrm>
                       <a:off x="0" y="0"/>
-                      <a:ext cx="5671185" cy="1370965"/>
+                      <a:ext cx="3105392" cy="3545834"/>
                     </a:xfrm>
                     <a:prstGeom prst="rect">
                       <a:avLst/>
@@ -9199,7 +9486,7 @@
           <w:szCs w:val="28"/>
           <w:lang w:val="ru-RU"/>
         </w:rPr>
-        <w:t>15</w:t>
+        <w:t>1</w:t>
       </w:r>
       <w:r>
         <w:rPr>
@@ -9208,7 +9495,16 @@
           <w:szCs w:val="28"/>
           <w:lang w:val="ru-RU"/>
         </w:rPr>
-        <w:t xml:space="preserve"> – Уведомление при покупке товара</w:t>
+        <w:t>5</w:t>
+      </w:r>
+      <w:r>
+        <w:rPr>
+          <w:rFonts w:ascii="Times New Roman" w:hAnsi="Times New Roman" w:cs="Times New Roman"/>
+          <w:sz w:val="28"/>
+          <w:szCs w:val="28"/>
+          <w:lang w:val="ru-RU"/>
+        </w:rPr>
+        <w:t xml:space="preserve"> – Уведомление при вводе некорректной цены</w:t>
       </w:r>
     </w:p>
     <w:p>
@@ -9227,7 +9523,8 @@
     <w:p>
       <w:pPr>
         <w:spacing w:after="0"/>
-        <w:ind w:leftChars="-64" w:left="-141" w:firstLine="567"/>
+        <w:ind w:leftChars="125" w:left="275"/>
+        <w:jc w:val="center"/>
         <w:rPr>
           <w:rFonts w:ascii="Times New Roman" w:hAnsi="Times New Roman" w:cs="Times New Roman"/>
           <w:sz w:val="28"/>
@@ -9237,54 +9534,14 @@
       </w:pPr>
       <w:r>
         <w:rPr>
-          <w:rFonts w:ascii="Times New Roman" w:hAnsi="Times New Roman" w:cs="Times New Roman"/>
-          <w:sz w:val="28"/>
-          <w:szCs w:val="28"/>
-        </w:rPr>
-        <w:t xml:space="preserve">Так же, при попытке пользователя, не имеющего необходимых прав, вручную написать </w:t>
-      </w:r>
-      <w:r>
-        <w:rPr>
-          <w:rFonts w:ascii="Times New Roman" w:hAnsi="Times New Roman" w:cs="Times New Roman"/>
-          <w:sz w:val="28"/>
-          <w:szCs w:val="28"/>
-          <w:lang w:val="en-US"/>
-        </w:rPr>
-        <w:t>URL</w:t>
-      </w:r>
-      <w:r>
-        <w:rPr>
-          <w:rFonts w:ascii="Times New Roman" w:hAnsi="Times New Roman" w:cs="Times New Roman"/>
-          <w:sz w:val="28"/>
-          <w:szCs w:val="28"/>
-        </w:rPr>
-        <w:t xml:space="preserve"> закрытого для него ресурса, он будет перенаправлен на следующую страницу(рис.6)</w:t>
-      </w:r>
-    </w:p>
-    <w:p>
-      <w:pPr>
-        <w:spacing w:after="0"/>
-        <w:ind w:leftChars="125" w:left="275"/>
-        <w:rPr>
-          <w:rFonts w:ascii="Times New Roman" w:hAnsi="Times New Roman" w:cs="Times New Roman"/>
-          <w:sz w:val="28"/>
-          <w:szCs w:val="28"/>
-        </w:rPr>
-      </w:pPr>
-      <w:r>
-        <w:rPr>
-          <w:rFonts w:ascii="Times New Roman" w:hAnsi="Times New Roman" w:cs="Times New Roman"/>
           <w:noProof/>
-          <w:sz w:val="28"/>
-          <w:szCs w:val="28"/>
           <w:lang w:val="ru-RU" w:eastAsia="ru-RU"/>
         </w:rPr>
-        <w:lastRenderedPageBreak/>
         <w:drawing>
-          <wp:inline distT="0" distB="0" distL="0" distR="0" wp14:anchorId="5E148439" wp14:editId="54217A56">
-            <wp:extent cx="5370591" cy="2770909"/>
-            <wp:effectExtent l="0" t="0" r="1905" b="0"/>
-            <wp:docPr id="1391" name="Рисунок 1391"/>
+          <wp:inline distT="0" distB="0" distL="0" distR="0" wp14:anchorId="21149A3D" wp14:editId="43D1C16D">
+            <wp:extent cx="5671185" cy="1539875"/>
+            <wp:effectExtent l="0" t="0" r="5715" b="3175"/>
+            <wp:docPr id="10" name="Рисунок 10"/>
             <wp:cNvGraphicFramePr>
               <a:graphicFrameLocks xmlns:a="http://schemas.openxmlformats.org/drawingml/2006/main" noChangeAspect="1"/>
             </wp:cNvGraphicFramePr>
@@ -9304,6 +9561,293 @@
                   <pic:spPr>
                     <a:xfrm>
                       <a:off x="0" y="0"/>
+                      <a:ext cx="5671185" cy="1539875"/>
+                    </a:xfrm>
+                    <a:prstGeom prst="rect">
+                      <a:avLst/>
+                    </a:prstGeom>
+                  </pic:spPr>
+                </pic:pic>
+              </a:graphicData>
+            </a:graphic>
+          </wp:inline>
+        </w:drawing>
+      </w:r>
+    </w:p>
+    <w:p>
+      <w:pPr>
+        <w:spacing w:after="0"/>
+        <w:ind w:leftChars="125" w:left="275"/>
+        <w:jc w:val="center"/>
+        <w:rPr>
+          <w:rFonts w:ascii="Times New Roman" w:hAnsi="Times New Roman" w:cs="Times New Roman"/>
+          <w:sz w:val="28"/>
+          <w:szCs w:val="28"/>
+          <w:lang w:val="ru-RU"/>
+        </w:rPr>
+      </w:pPr>
+      <w:r>
+        <w:rPr>
+          <w:rFonts w:ascii="Times New Roman" w:hAnsi="Times New Roman" w:cs="Times New Roman"/>
+          <w:sz w:val="28"/>
+          <w:szCs w:val="28"/>
+          <w:lang w:val="ru-RU"/>
+        </w:rPr>
+        <w:t xml:space="preserve">Рисунок </w:t>
+      </w:r>
+      <w:r>
+        <w:rPr>
+          <w:rFonts w:ascii="Times New Roman" w:hAnsi="Times New Roman" w:cs="Times New Roman"/>
+          <w:sz w:val="28"/>
+          <w:szCs w:val="28"/>
+          <w:lang w:val="ru-RU"/>
+        </w:rPr>
+        <w:t>1</w:t>
+      </w:r>
+      <w:r>
+        <w:rPr>
+          <w:rFonts w:ascii="Times New Roman" w:hAnsi="Times New Roman" w:cs="Times New Roman"/>
+          <w:sz w:val="28"/>
+          <w:szCs w:val="28"/>
+          <w:lang w:val="ru-RU"/>
+        </w:rPr>
+        <w:t>6</w:t>
+      </w:r>
+      <w:r>
+        <w:rPr>
+          <w:rFonts w:ascii="Times New Roman" w:hAnsi="Times New Roman" w:cs="Times New Roman"/>
+          <w:sz w:val="28"/>
+          <w:szCs w:val="28"/>
+          <w:lang w:val="ru-RU"/>
+        </w:rPr>
+        <w:t xml:space="preserve"> – Уведомление при добавлении товара</w:t>
+      </w:r>
+    </w:p>
+    <w:p>
+      <w:pPr>
+        <w:spacing w:after="0"/>
+        <w:ind w:leftChars="125" w:left="275"/>
+        <w:jc w:val="center"/>
+        <w:rPr>
+          <w:rFonts w:ascii="Times New Roman" w:hAnsi="Times New Roman" w:cs="Times New Roman"/>
+          <w:sz w:val="28"/>
+          <w:szCs w:val="28"/>
+          <w:lang w:val="ru-RU"/>
+        </w:rPr>
+      </w:pPr>
+    </w:p>
+    <w:p>
+      <w:pPr>
+        <w:spacing w:after="0"/>
+        <w:ind w:leftChars="125" w:left="275"/>
+        <w:jc w:val="center"/>
+        <w:rPr>
+          <w:rFonts w:ascii="Times New Roman" w:hAnsi="Times New Roman" w:cs="Times New Roman"/>
+          <w:sz w:val="28"/>
+          <w:szCs w:val="28"/>
+          <w:lang w:val="ru-RU"/>
+        </w:rPr>
+      </w:pPr>
+      <w:r>
+        <w:rPr>
+          <w:noProof/>
+          <w:lang w:val="ru-RU" w:eastAsia="ru-RU"/>
+        </w:rPr>
+        <w:drawing>
+          <wp:inline distT="0" distB="0" distL="0" distR="0" wp14:anchorId="50F42103" wp14:editId="02FF717E">
+            <wp:extent cx="5671185" cy="1370965"/>
+            <wp:effectExtent l="0" t="0" r="5715" b="635"/>
+            <wp:docPr id="12" name="Рисунок 12"/>
+            <wp:cNvGraphicFramePr>
+              <a:graphicFrameLocks xmlns:a="http://schemas.openxmlformats.org/drawingml/2006/main" noChangeAspect="1"/>
+            </wp:cNvGraphicFramePr>
+            <a:graphic xmlns:a="http://schemas.openxmlformats.org/drawingml/2006/main">
+              <a:graphicData uri="http://schemas.openxmlformats.org/drawingml/2006/picture">
+                <pic:pic xmlns:pic="http://schemas.openxmlformats.org/drawingml/2006/picture">
+                  <pic:nvPicPr>
+                    <pic:cNvPr id="1" name=""/>
+                    <pic:cNvPicPr/>
+                  </pic:nvPicPr>
+                  <pic:blipFill>
+                    <a:blip r:embed="rId28"/>
+                    <a:stretch>
+                      <a:fillRect/>
+                    </a:stretch>
+                  </pic:blipFill>
+                  <pic:spPr>
+                    <a:xfrm>
+                      <a:off x="0" y="0"/>
+                      <a:ext cx="5671185" cy="1370965"/>
+                    </a:xfrm>
+                    <a:prstGeom prst="rect">
+                      <a:avLst/>
+                    </a:prstGeom>
+                  </pic:spPr>
+                </pic:pic>
+              </a:graphicData>
+            </a:graphic>
+          </wp:inline>
+        </w:drawing>
+      </w:r>
+    </w:p>
+    <w:p>
+      <w:pPr>
+        <w:spacing w:after="0"/>
+        <w:ind w:leftChars="125" w:left="275"/>
+        <w:jc w:val="center"/>
+        <w:rPr>
+          <w:rFonts w:ascii="Times New Roman" w:hAnsi="Times New Roman" w:cs="Times New Roman"/>
+          <w:sz w:val="28"/>
+          <w:szCs w:val="28"/>
+          <w:lang w:val="ru-RU"/>
+        </w:rPr>
+      </w:pPr>
+      <w:r>
+        <w:rPr>
+          <w:rFonts w:ascii="Times New Roman" w:hAnsi="Times New Roman" w:cs="Times New Roman"/>
+          <w:sz w:val="28"/>
+          <w:szCs w:val="28"/>
+          <w:lang w:val="ru-RU"/>
+        </w:rPr>
+        <w:t xml:space="preserve">Рисунок </w:t>
+      </w:r>
+      <w:r>
+        <w:rPr>
+          <w:rFonts w:ascii="Times New Roman" w:hAnsi="Times New Roman" w:cs="Times New Roman"/>
+          <w:sz w:val="28"/>
+          <w:szCs w:val="28"/>
+          <w:lang w:val="ru-RU"/>
+        </w:rPr>
+        <w:t>1</w:t>
+      </w:r>
+      <w:r>
+        <w:rPr>
+          <w:rFonts w:ascii="Times New Roman" w:hAnsi="Times New Roman" w:cs="Times New Roman"/>
+          <w:sz w:val="28"/>
+          <w:szCs w:val="28"/>
+          <w:lang w:val="ru-RU"/>
+        </w:rPr>
+        <w:t>7</w:t>
+      </w:r>
+      <w:r>
+        <w:rPr>
+          <w:rFonts w:ascii="Times New Roman" w:hAnsi="Times New Roman" w:cs="Times New Roman"/>
+          <w:sz w:val="28"/>
+          <w:szCs w:val="28"/>
+          <w:lang w:val="ru-RU"/>
+        </w:rPr>
+        <w:t xml:space="preserve"> – Уведомление при покупке товара</w:t>
+      </w:r>
+    </w:p>
+    <w:p>
+      <w:pPr>
+        <w:spacing w:after="0"/>
+        <w:ind w:leftChars="125" w:left="275"/>
+        <w:jc w:val="center"/>
+        <w:rPr>
+          <w:rFonts w:ascii="Times New Roman" w:hAnsi="Times New Roman" w:cs="Times New Roman"/>
+          <w:sz w:val="28"/>
+          <w:szCs w:val="28"/>
+          <w:lang w:val="ru-RU"/>
+        </w:rPr>
+      </w:pPr>
+    </w:p>
+    <w:p>
+      <w:pPr>
+        <w:spacing w:after="0"/>
+        <w:ind w:leftChars="-64" w:left="-141" w:firstLine="567"/>
+        <w:rPr>
+          <w:rFonts w:ascii="Times New Roman" w:hAnsi="Times New Roman" w:cs="Times New Roman"/>
+          <w:sz w:val="28"/>
+          <w:szCs w:val="28"/>
+          <w:lang w:val="ru-RU"/>
+        </w:rPr>
+      </w:pPr>
+      <w:r>
+        <w:rPr>
+          <w:rFonts w:ascii="Times New Roman" w:hAnsi="Times New Roman" w:cs="Times New Roman"/>
+          <w:sz w:val="28"/>
+          <w:szCs w:val="28"/>
+        </w:rPr>
+        <w:t xml:space="preserve">Так же, при попытке пользователя, не имеющего необходимых прав, вручную написать </w:t>
+      </w:r>
+      <w:r>
+        <w:rPr>
+          <w:rFonts w:ascii="Times New Roman" w:hAnsi="Times New Roman" w:cs="Times New Roman"/>
+          <w:sz w:val="28"/>
+          <w:szCs w:val="28"/>
+          <w:lang w:val="en-US"/>
+        </w:rPr>
+        <w:t>URL</w:t>
+      </w:r>
+      <w:r>
+        <w:rPr>
+          <w:rFonts w:ascii="Times New Roman" w:hAnsi="Times New Roman" w:cs="Times New Roman"/>
+          <w:sz w:val="28"/>
+          <w:szCs w:val="28"/>
+        </w:rPr>
+        <w:t xml:space="preserve"> закрытого для него ресурса, он будет перенапра</w:t>
+      </w:r>
+      <w:r>
+        <w:rPr>
+          <w:rFonts w:ascii="Times New Roman" w:hAnsi="Times New Roman" w:cs="Times New Roman"/>
+          <w:sz w:val="28"/>
+          <w:szCs w:val="28"/>
+        </w:rPr>
+        <w:t>влен на следующую страницу(рис.18</w:t>
+      </w:r>
+      <w:r>
+        <w:rPr>
+          <w:rFonts w:ascii="Times New Roman" w:hAnsi="Times New Roman" w:cs="Times New Roman"/>
+          <w:sz w:val="28"/>
+          <w:szCs w:val="28"/>
+        </w:rPr>
+        <w:t>)</w:t>
+      </w:r>
+    </w:p>
+    <w:p>
+      <w:pPr>
+        <w:spacing w:after="0"/>
+        <w:ind w:leftChars="125" w:left="275"/>
+        <w:rPr>
+          <w:rFonts w:ascii="Times New Roman" w:hAnsi="Times New Roman" w:cs="Times New Roman"/>
+          <w:sz w:val="28"/>
+          <w:szCs w:val="28"/>
+        </w:rPr>
+      </w:pPr>
+      <w:r>
+        <w:rPr>
+          <w:rFonts w:ascii="Times New Roman" w:hAnsi="Times New Roman" w:cs="Times New Roman"/>
+          <w:noProof/>
+          <w:sz w:val="28"/>
+          <w:szCs w:val="28"/>
+          <w:lang w:val="ru-RU" w:eastAsia="ru-RU"/>
+        </w:rPr>
+        <w:lastRenderedPageBreak/>
+        <w:drawing>
+          <wp:inline distT="0" distB="0" distL="0" distR="0" wp14:anchorId="5E148439" wp14:editId="54217A56">
+            <wp:extent cx="5370591" cy="2770909"/>
+            <wp:effectExtent l="0" t="0" r="1905" b="0"/>
+            <wp:docPr id="1391" name="Рисунок 1391"/>
+            <wp:cNvGraphicFramePr>
+              <a:graphicFrameLocks xmlns:a="http://schemas.openxmlformats.org/drawingml/2006/main" noChangeAspect="1"/>
+            </wp:cNvGraphicFramePr>
+            <a:graphic xmlns:a="http://schemas.openxmlformats.org/drawingml/2006/main">
+              <a:graphicData uri="http://schemas.openxmlformats.org/drawingml/2006/picture">
+                <pic:pic xmlns:pic="http://schemas.openxmlformats.org/drawingml/2006/picture">
+                  <pic:nvPicPr>
+                    <pic:cNvPr id="1" name=""/>
+                    <pic:cNvPicPr/>
+                  </pic:nvPicPr>
+                  <pic:blipFill>
+                    <a:blip r:embed="rId29"/>
+                    <a:stretch>
+                      <a:fillRect/>
+                    </a:stretch>
+                  </pic:blipFill>
+                  <pic:spPr>
+                    <a:xfrm>
+                      <a:off x="0" y="0"/>
                       <a:ext cx="5377887" cy="2774673"/>
                     </a:xfrm>
                     <a:prstGeom prst="rect">
@@ -9342,14 +9886,6 @@
           <w:sz w:val="28"/>
           <w:szCs w:val="28"/>
         </w:rPr>
-        <w:t xml:space="preserve"> –</w:t>
-      </w:r>
-      <w:r>
-        <w:rPr>
-          <w:rFonts w:ascii="Times New Roman" w:hAnsi="Times New Roman" w:cs="Times New Roman"/>
-          <w:sz w:val="28"/>
-          <w:szCs w:val="28"/>
-        </w:rPr>
         <w:t xml:space="preserve"> </w:t>
       </w:r>
       <w:r>
@@ -9359,7 +9895,25 @@
           <w:szCs w:val="28"/>
           <w:lang w:val="ru-RU"/>
         </w:rPr>
-        <w:t>16</w:t>
+        <w:t>1</w:t>
+      </w:r>
+      <w:r>
+        <w:rPr>
+          <w:rFonts w:ascii="Times New Roman" w:hAnsi="Times New Roman" w:cs="Times New Roman"/>
+          <w:sz w:val="28"/>
+          <w:szCs w:val="28"/>
+          <w:lang w:val="ru-RU"/>
+        </w:rPr>
+        <w:t>8</w:t>
+      </w:r>
+      <w:r>
+        <w:rPr>
+          <w:rFonts w:ascii="Times New Roman" w:hAnsi="Times New Roman" w:cs="Times New Roman"/>
+          <w:sz w:val="28"/>
+          <w:szCs w:val="28"/>
+          <w:lang w:val="ru-RU"/>
+        </w:rPr>
+        <w:t xml:space="preserve"> -</w:t>
       </w:r>
       <w:r>
         <w:rPr>
@@ -9381,6 +9935,161 @@
           <w:szCs w:val="28"/>
         </w:rPr>
       </w:pPr>
+    </w:p>
+    <w:p>
+      <w:pPr>
+        <w:spacing w:after="0"/>
+        <w:ind w:leftChars="125" w:left="275"/>
+        <w:jc w:val="center"/>
+        <w:rPr>
+          <w:rFonts w:ascii="Times New Roman" w:hAnsi="Times New Roman" w:cs="Times New Roman"/>
+          <w:sz w:val="28"/>
+          <w:szCs w:val="28"/>
+        </w:rPr>
+      </w:pPr>
+    </w:p>
+    <w:p>
+      <w:pPr>
+        <w:spacing w:after="0"/>
+        <w:ind w:leftChars="125" w:left="275"/>
+        <w:jc w:val="center"/>
+        <w:rPr>
+          <w:rFonts w:ascii="Times New Roman" w:hAnsi="Times New Roman" w:cs="Times New Roman"/>
+          <w:sz w:val="28"/>
+          <w:szCs w:val="28"/>
+        </w:rPr>
+      </w:pPr>
+      <w:r>
+        <w:rPr>
+          <w:rFonts w:ascii="Times New Roman" w:hAnsi="Times New Roman" w:cs="Times New Roman"/>
+          <w:noProof/>
+          <w:sz w:val="28"/>
+          <w:szCs w:val="28"/>
+          <w:lang w:val="ru-RU" w:eastAsia="ru-RU"/>
+        </w:rPr>
+        <w:drawing>
+          <wp:inline distT="0" distB="0" distL="0" distR="0">
+            <wp:extent cx="5638800" cy="2590800"/>
+            <wp:effectExtent l="0" t="0" r="0" b="0"/>
+            <wp:docPr id="15" name="Рисунок 15"/>
+            <wp:cNvGraphicFramePr>
+              <a:graphicFrameLocks xmlns:a="http://schemas.openxmlformats.org/drawingml/2006/main" noChangeAspect="1"/>
+            </wp:cNvGraphicFramePr>
+            <a:graphic xmlns:a="http://schemas.openxmlformats.org/drawingml/2006/main">
+              <a:graphicData uri="http://schemas.openxmlformats.org/drawingml/2006/picture">
+                <pic:pic xmlns:pic="http://schemas.openxmlformats.org/drawingml/2006/picture">
+                  <pic:nvPicPr>
+                    <pic:cNvPr id="0" name="Picture 2"/>
+                    <pic:cNvPicPr>
+                      <a:picLocks noChangeAspect="1" noChangeArrowheads="1"/>
+                    </pic:cNvPicPr>
+                  </pic:nvPicPr>
+                  <pic:blipFill>
+                    <a:blip r:embed="rId30">
+                      <a:extLst>
+                        <a:ext uri="{28A0092B-C50C-407E-A947-70E740481C1C}">
+                          <a14:useLocalDpi xmlns:a14="http://schemas.microsoft.com/office/drawing/2010/main" val="0"/>
+                        </a:ext>
+                      </a:extLst>
+                    </a:blip>
+                    <a:srcRect/>
+                    <a:stretch>
+                      <a:fillRect/>
+                    </a:stretch>
+                  </pic:blipFill>
+                  <pic:spPr bwMode="auto">
+                    <a:xfrm>
+                      <a:off x="0" y="0"/>
+                      <a:ext cx="5638800" cy="2590800"/>
+                    </a:xfrm>
+                    <a:prstGeom prst="rect">
+                      <a:avLst/>
+                    </a:prstGeom>
+                    <a:noFill/>
+                    <a:ln>
+                      <a:noFill/>
+                    </a:ln>
+                  </pic:spPr>
+                </pic:pic>
+              </a:graphicData>
+            </a:graphic>
+          </wp:inline>
+        </w:drawing>
+      </w:r>
+    </w:p>
+    <w:p>
+      <w:pPr>
+        <w:spacing w:after="0"/>
+        <w:ind w:leftChars="125" w:left="275"/>
+        <w:jc w:val="center"/>
+        <w:rPr>
+          <w:rFonts w:ascii="Times New Roman" w:hAnsi="Times New Roman" w:cs="Times New Roman"/>
+          <w:sz w:val="28"/>
+          <w:szCs w:val="28"/>
+          <w:lang w:val="ru-RU"/>
+        </w:rPr>
+      </w:pPr>
+      <w:r>
+        <w:rPr>
+          <w:rFonts w:ascii="Times New Roman" w:hAnsi="Times New Roman" w:cs="Times New Roman"/>
+          <w:sz w:val="28"/>
+          <w:szCs w:val="28"/>
+          <w:lang w:val="ru-RU"/>
+        </w:rPr>
+        <w:t>Рисунок 1</w:t>
+      </w:r>
+      <w:r>
+        <w:rPr>
+          <w:rFonts w:ascii="Times New Roman" w:hAnsi="Times New Roman" w:cs="Times New Roman"/>
+          <w:sz w:val="28"/>
+          <w:szCs w:val="28"/>
+          <w:lang w:val="ru-RU"/>
+        </w:rPr>
+        <w:t>9</w:t>
+      </w:r>
+      <w:r>
+        <w:rPr>
+          <w:rFonts w:ascii="Times New Roman" w:hAnsi="Times New Roman" w:cs="Times New Roman"/>
+          <w:sz w:val="28"/>
+          <w:szCs w:val="28"/>
+          <w:lang w:val="ru-RU"/>
+        </w:rPr>
+        <w:t xml:space="preserve"> – Подтверждение действия</w:t>
+      </w:r>
+    </w:p>
+    <w:p>
+      <w:pPr>
+        <w:spacing w:after="0"/>
+        <w:ind w:leftChars="125" w:left="275"/>
+        <w:jc w:val="center"/>
+        <w:rPr>
+          <w:rFonts w:ascii="Times New Roman" w:hAnsi="Times New Roman" w:cs="Times New Roman"/>
+          <w:sz w:val="28"/>
+          <w:szCs w:val="28"/>
+          <w:lang w:val="ru-RU"/>
+        </w:rPr>
+      </w:pPr>
+    </w:p>
+    <w:p>
+      <w:pPr>
+        <w:spacing w:after="0"/>
+        <w:ind w:leftChars="-64" w:left="-141" w:firstLine="425"/>
+        <w:rPr>
+          <w:rFonts w:ascii="Times New Roman" w:hAnsi="Times New Roman" w:cs="Times New Roman"/>
+          <w:sz w:val="28"/>
+          <w:szCs w:val="28"/>
+          <w:lang w:val="ru-RU"/>
+        </w:rPr>
+      </w:pPr>
+      <w:r>
+        <w:rPr>
+          <w:rFonts w:ascii="Times New Roman" w:hAnsi="Times New Roman" w:cs="Times New Roman"/>
+          <w:sz w:val="28"/>
+          <w:szCs w:val="28"/>
+          <w:lang w:val="ru-RU"/>
+        </w:rPr>
+        <w:t>Уведомление, показанное на рис. 18 имеются на всех действиях, связанных с удалением чего-либо.</w:t>
+      </w:r>
     </w:p>
     <w:p>
       <w:pPr>
@@ -9463,8 +10172,8 @@
           <w:color w:val="000000" w:themeColor="text1"/>
         </w:rPr>
       </w:pPr>
-      <w:bookmarkStart w:id="27" w:name="_Toc7162523"/>
-      <w:bookmarkStart w:id="28" w:name="_Toc7264105"/>
+      <w:bookmarkStart w:id="28" w:name="_Toc7162523"/>
+      <w:bookmarkStart w:id="29" w:name="_Toc7264105"/>
       <w:r>
         <w:rPr>
           <w:rFonts w:ascii="Times New Roman" w:hAnsi="Times New Roman" w:cs="Times New Roman"/>
@@ -9473,8 +10182,8 @@
         <w:lastRenderedPageBreak/>
         <w:t>4 Тестирование</w:t>
       </w:r>
-      <w:bookmarkEnd w:id="27"/>
       <w:bookmarkEnd w:id="28"/>
+      <w:bookmarkEnd w:id="29"/>
     </w:p>
     <w:p>
       <w:pPr>
@@ -9570,7 +10279,7 @@
         </w:rPr>
         <w:tab/>
       </w:r>
-      <w:bookmarkStart w:id="29" w:name="_Toc7264106"/>
+      <w:bookmarkStart w:id="30" w:name="_Toc7264106"/>
       <w:r>
         <w:rPr>
           <w:rFonts w:ascii="Times New Roman" w:hAnsi="Times New Roman" w:cs="Times New Roman"/>
@@ -9580,7 +10289,7 @@
         </w:rPr>
         <w:t>Заключение</w:t>
       </w:r>
-      <w:bookmarkEnd w:id="29"/>
+      <w:bookmarkEnd w:id="30"/>
     </w:p>
     <w:p>
       <w:pPr>
@@ -9857,9 +10566,8 @@
           <w:szCs w:val="28"/>
           <w:lang w:val="ru-RU"/>
         </w:rPr>
-        <w:t xml:space="preserve">, а значит и повысить безопасность приложения(Методы предназначенные для администратора никак нельзя использовать пользователям без данной роли, т.к. в каждом методе происходит проверка метаданных, и в последствии роль текущего пользователя), отсутствие необходимости заново </w:t>
-      </w:r>
-      <w:proofErr w:type="spellStart"/>
+        <w:t>, а значит и повысить безопасность приложения(Методы предназначенные для администратора никак нельзя использовать пользователям без данной роли, т.к. в каждом методе происходит проверка метаданных, и в последствии роль текущего пользователя), отсутствие необх</w:t>
+      </w:r>
       <w:r>
         <w:rPr>
           <w:rFonts w:ascii="Times New Roman" w:hAnsi="Times New Roman" w:cs="Times New Roman"/>
@@ -9867,9 +10575,9 @@
           <w:szCs w:val="28"/>
           <w:lang w:val="ru-RU"/>
         </w:rPr>
-        <w:t>авторизироваться</w:t>
-      </w:r>
-      <w:proofErr w:type="spellEnd"/>
+        <w:t xml:space="preserve">одимости заново </w:t>
+      </w:r>
+      <w:proofErr w:type="spellStart"/>
       <w:r>
         <w:rPr>
           <w:rFonts w:ascii="Times New Roman" w:hAnsi="Times New Roman" w:cs="Times New Roman"/>
@@ -9877,6 +10585,16 @@
           <w:szCs w:val="28"/>
           <w:lang w:val="ru-RU"/>
         </w:rPr>
+        <w:t>авторизовываться</w:t>
+      </w:r>
+      <w:proofErr w:type="spellEnd"/>
+      <w:r>
+        <w:rPr>
+          <w:rFonts w:ascii="Times New Roman" w:hAnsi="Times New Roman" w:cs="Times New Roman"/>
+          <w:sz w:val="28"/>
+          <w:szCs w:val="28"/>
+          <w:lang w:val="ru-RU"/>
+        </w:rPr>
         <w:t xml:space="preserve">, т.к. данные о текущем пользователе сохранятся в </w:t>
       </w:r>
       <w:r>
@@ -9947,7 +10665,7 @@
           <w:szCs w:val="28"/>
           <w:lang w:val="ru-RU"/>
         </w:rPr>
-        <w:t xml:space="preserve">у сайта я считаю хорошие, так как он разработан таким образом(все разбито на логические части, наличие всех нужных </w:t>
+        <w:t xml:space="preserve">у сайта хорошие, так как он разработан таким образом(все разбито на логические части, наличие всех нужных </w:t>
       </w:r>
       <w:proofErr w:type="spellStart"/>
       <w:r>
@@ -10057,7 +10775,7 @@
           <w:szCs w:val="28"/>
         </w:rPr>
       </w:pPr>
-      <w:bookmarkStart w:id="30" w:name="_Toc7264107"/>
+      <w:bookmarkStart w:id="31" w:name="_Toc7264107"/>
       <w:r>
         <w:rPr>
           <w:rFonts w:ascii="Times New Roman" w:hAnsi="Times New Roman" w:cs="Times New Roman"/>
@@ -10079,7 +10797,7 @@
         </w:rPr>
         <w:t>итература</w:t>
       </w:r>
-      <w:bookmarkEnd w:id="30"/>
+      <w:bookmarkEnd w:id="31"/>
       <w:proofErr w:type="spellEnd"/>
     </w:p>
     <w:p>
@@ -10114,7 +10832,7 @@
         </w:rPr>
         <w:t>.</w:t>
       </w:r>
-      <w:hyperlink r:id="rId28" w:history="1">
+      <w:hyperlink r:id="rId31" w:history="1">
         <w:r>
           <w:rPr>
             <w:rStyle w:val="a8"/>
@@ -10212,7 +10930,7 @@
         </w:rPr>
         <w:t>2.</w:t>
       </w:r>
-      <w:hyperlink r:id="rId29" w:history="1">
+      <w:hyperlink r:id="rId32" w:history="1">
         <w:r>
           <w:rPr>
             <w:rStyle w:val="a8"/>
@@ -10281,8 +10999,6 @@
       <w:r>
         <w:br w:type="page"/>
       </w:r>
-      <w:bookmarkStart w:id="31" w:name="_GoBack"/>
-      <w:bookmarkEnd w:id="31"/>
     </w:p>
     <w:p>
       <w:pPr>
@@ -24130,7 +24846,7 @@
         <w:rPr>
           <w:rFonts w:ascii="Times New Roman" w:hAnsi="Times New Roman" w:cs="Times New Roman"/>
           <w:b/>
-          <w:lang w:val="en-US"/>
+          <w:lang w:val="ru-RU"/>
         </w:rPr>
       </w:pPr>
       <w:proofErr w:type="spellStart"/>
@@ -24148,7 +24864,7 @@
         <w:rPr>
           <w:rFonts w:ascii="Times New Roman" w:hAnsi="Times New Roman" w:cs="Times New Roman"/>
           <w:b/>
-          <w:lang w:val="en-US"/>
+          <w:lang w:val="ru-RU"/>
         </w:rPr>
         <w:t>(</w:t>
       </w:r>
@@ -24164,7 +24880,7 @@
         <w:rPr>
           <w:rFonts w:ascii="Times New Roman" w:hAnsi="Times New Roman" w:cs="Times New Roman"/>
           <w:b/>
-          <w:lang w:val="en-US"/>
+          <w:lang w:val="ru-RU"/>
         </w:rPr>
         <w:t xml:space="preserve"> </w:t>
       </w:r>
@@ -24179,7 +24895,7 @@
         <w:rPr>
           <w:rFonts w:ascii="Times New Roman" w:hAnsi="Times New Roman" w:cs="Times New Roman"/>
           <w:b/>
-          <w:lang w:val="en-US"/>
+          <w:lang w:val="ru-RU"/>
         </w:rPr>
         <w:t xml:space="preserve"> </w:t>
       </w:r>
@@ -24194,7 +24910,7 @@
         <w:rPr>
           <w:rFonts w:ascii="Times New Roman" w:hAnsi="Times New Roman" w:cs="Times New Roman"/>
           <w:b/>
-          <w:lang w:val="en-US"/>
+          <w:lang w:val="ru-RU"/>
         </w:rPr>
         <w:t xml:space="preserve"> </w:t>
       </w:r>
@@ -24209,7 +24925,7 @@
         <w:rPr>
           <w:rFonts w:ascii="Times New Roman" w:hAnsi="Times New Roman" w:cs="Times New Roman"/>
           <w:b/>
-          <w:lang w:val="en-US"/>
+          <w:lang w:val="ru-RU"/>
         </w:rPr>
         <w:t xml:space="preserve"> </w:t>
       </w:r>
@@ -24224,7 +24940,7 @@
         <w:rPr>
           <w:rFonts w:ascii="Times New Roman" w:hAnsi="Times New Roman" w:cs="Times New Roman"/>
           <w:b/>
-          <w:lang w:val="en-US"/>
+          <w:lang w:val="ru-RU"/>
         </w:rPr>
         <w:t>)</w:t>
       </w:r>
@@ -45773,8 +46489,8 @@
       </w:pPr>
     </w:p>
     <w:sectPr>
-      <w:headerReference w:type="default" r:id="rId30"/>
-      <w:footerReference w:type="default" r:id="rId31"/>
+      <w:headerReference w:type="default" r:id="rId33"/>
+      <w:footerReference w:type="default" r:id="rId34"/>
       <w:pgSz w:w="11906" w:h="16838"/>
       <w:pgMar w:top="1134" w:right="1274" w:bottom="1134" w:left="1701" w:header="708" w:footer="708" w:gutter="0"/>
       <w:cols w:space="708"/>
@@ -47380,13 +48096,7 @@
                                 <w:rPr>
                                   <w:sz w:val="18"/>
                                 </w:rPr>
-                                <w:t xml:space="preserve"> </w:t>
-                              </w:r>
-                              <w:r>
-                                <w:rPr>
-                                  <w:sz w:val="18"/>
-                                </w:rPr>
-                                <w:t>Н. Контр.</w:t>
+                                <w:t xml:space="preserve"> Н. Контр.</w:t>
                               </w:r>
                             </w:p>
                           </w:txbxContent>
@@ -48611,13 +49321,7 @@
                           <w:rPr>
                             <w:sz w:val="18"/>
                           </w:rPr>
-                          <w:t xml:space="preserve"> </w:t>
-                        </w:r>
-                        <w:r>
-                          <w:rPr>
-                            <w:sz w:val="18"/>
-                          </w:rPr>
-                          <w:t>Н. Контр.</w:t>
+                          <w:t xml:space="preserve"> Н. Контр.</w:t>
                         </w:r>
                       </w:p>
                     </w:txbxContent>
@@ -49960,7 +50664,7 @@
                                 <w:sz w:val="24"/>
                                 <w:lang w:val="ru-RU"/>
                               </w:rPr>
-                              <w:t>30</w:t>
+                              <w:t>8</w:t>
                             </w:r>
                             <w:r>
                               <w:rPr>
@@ -50264,7 +50968,7 @@
                           <w:sz w:val="24"/>
                           <w:lang w:val="ru-RU"/>
                         </w:rPr>
-                        <w:t>30</w:t>
+                        <w:t>8</w:t>
                       </w:r>
                       <w:r>
                         <w:rPr>
@@ -51431,7 +52135,7 @@
 </file>
 
 <file path=customXml/itemProps1.xml><?xml version="1.0" encoding="utf-8"?>
-<ds:datastoreItem xmlns:ds="http://schemas.openxmlformats.org/officeDocument/2006/customXml" ds:itemID="{D0B2744A-9AAB-4D5D-B79B-C4DE54927AEA}">
+<ds:datastoreItem xmlns:ds="http://schemas.openxmlformats.org/officeDocument/2006/customXml" ds:itemID="{C585FD16-944E-483F-9EF2-D24FBC50A10C}">
   <ds:schemaRefs>
     <ds:schemaRef ds:uri="http://schemas.openxmlformats.org/officeDocument/2006/bibliography"/>
   </ds:schemaRefs>

</xml_diff>